<commit_message>
added changes from the site
</commit_message>
<xml_diff>
--- a/app/webroot/formats/format.docx
+++ b/app/webroot/formats/format.docx
@@ -1,6 +1,6 @@
 
 <file path=word/document.xml><?xml version="1.0" encoding="utf-8"?>
-<w:document xmlns:wpc="http://schemas.microsoft.com/office/word/2010/wordprocessingCanvas" xmlns:mo="http://schemas.microsoft.com/office/mac/office/2008/main" xmlns:mc="http://schemas.openxmlformats.org/markup-compatibility/2006" xmlns:mv="urn:schemas-microsoft-com:mac:vml" xmlns:o="urn:schemas-microsoft-com:office:office" xmlns:r="http://schemas.openxmlformats.org/officeDocument/2006/relationships" xmlns:m="http://schemas.openxmlformats.org/officeDocument/2006/math" xmlns:v="urn:schemas-microsoft-com:vml" xmlns:wp14="http://schemas.microsoft.com/office/word/2010/wordprocessingDrawing" xmlns:wp="http://schemas.openxmlformats.org/drawingml/2006/wordprocessingDrawing" xmlns:w10="urn:schemas-microsoft-com:office:word" xmlns:w="http://schemas.openxmlformats.org/wordprocessingml/2006/main" xmlns:w14="http://schemas.microsoft.com/office/word/2010/wordml" xmlns:wpg="http://schemas.microsoft.com/office/word/2010/wordprocessingGroup" xmlns:wpi="http://schemas.microsoft.com/office/word/2010/wordprocessingInk" xmlns:wne="http://schemas.microsoft.com/office/word/2006/wordml" xmlns:wps="http://schemas.microsoft.com/office/word/2010/wordprocessingShape" mc:Ignorable="w14 wp14">
+<w:document xmlns:wpc="http://schemas.microsoft.com/office/word/2010/wordprocessingCanvas" xmlns:mc="http://schemas.openxmlformats.org/markup-compatibility/2006" xmlns:o="urn:schemas-microsoft-com:office:office" xmlns:r="http://schemas.openxmlformats.org/officeDocument/2006/relationships" xmlns:m="http://schemas.openxmlformats.org/officeDocument/2006/math" xmlns:v="urn:schemas-microsoft-com:vml" xmlns:wp14="http://schemas.microsoft.com/office/word/2010/wordprocessingDrawing" xmlns:wp="http://schemas.openxmlformats.org/drawingml/2006/wordprocessingDrawing" xmlns:w10="urn:schemas-microsoft-com:office:word" xmlns:w="http://schemas.openxmlformats.org/wordprocessingml/2006/main" xmlns:w14="http://schemas.microsoft.com/office/word/2010/wordml" xmlns:wpg="http://schemas.microsoft.com/office/word/2010/wordprocessingGroup" xmlns:wpi="http://schemas.microsoft.com/office/word/2010/wordprocessingInk" xmlns:wne="http://schemas.microsoft.com/office/word/2006/wordml" xmlns:wps="http://schemas.microsoft.com/office/word/2010/wordprocessingShape" mc:Ignorable="w14 wp14">
   <w:body>
     <w:p>
       <w:pPr>
@@ -66,7 +66,7 @@
       <w:r>
         <w:pict w14:anchorId="71F5B286">
           <v:shape id="_x0000_i1026" type="#_x0000_t75" style="width:6in;height:1pt" o:hrpct="0" o:hralign="center" o:hr="t">
-            <v:imagedata r:id="rId9" o:title="Default Line" blacklevel="-.5"/>
+            <v:imagedata r:id="rId8" o:title="Default Line" blacklevel="-.5"/>
           </v:shape>
         </w:pict>
       </w:r>
@@ -123,7 +123,6 @@
                 <w:sz w:val="22"/>
               </w:rPr>
             </w:pPr>
-            <w:proofErr w:type="spellStart"/>
             <w:r>
               <w:rPr>
                 <w:rFonts w:eastAsia="Times"/>
@@ -132,9 +131,28 @@
                 <w:sz w:val="22"/>
                 <w:szCs w:val="17"/>
               </w:rPr>
-              <w:t>langley@asu</w:t>
+              <w:t>langley@as</w:t>
             </w:r>
-            <w:proofErr w:type="spellEnd"/>
+            <w:r>
+              <w:rPr>
+                <w:rFonts w:eastAsia="Times"/>
+                <w:b w:val="0"/>
+                <w:smallCaps/>
+                <w:sz w:val="22"/>
+                <w:szCs w:val="17"/>
+              </w:rPr>
+              <w:t>u.ed</w:t>
+            </w:r>
+            <w:r>
+              <w:rPr>
+                <w:rFonts w:eastAsia="Times"/>
+                <w:b w:val="0"/>
+                <w:smallCaps/>
+                <w:sz w:val="22"/>
+                <w:szCs w:val="17"/>
+              </w:rPr>
+              <w:t>u</w:t>
+            </w:r>
           </w:p>
         </w:tc>
       </w:tr>
@@ -332,15 +350,7 @@
         <w:t xml:space="preserve"> </w:t>
       </w:r>
       <w:r>
-        <w:t xml:space="preserve">should be centered, bold, and in 12 point type. The abstract body should use </w:t>
-      </w:r>
-      <w:proofErr w:type="gramStart"/>
-      <w:r>
-        <w:t>10 point</w:t>
-      </w:r>
-      <w:proofErr w:type="gramEnd"/>
-      <w:r>
-        <w:t xml:space="preserve"> type</w:t>
+        <w:t>should be centered, bold, and in 12 point type. The abstract body should use 10 point type</w:t>
       </w:r>
       <w:r>
         <w:t xml:space="preserve"> </w:t>
@@ -379,7 +389,7 @@
         <w:spacing w:before="300" w:after="120"/>
       </w:pPr>
       <w:r>
-        <w:t xml:space="preserve">Length and </w:t>
+        <w:t xml:space="preserve">Paper </w:t>
       </w:r>
       <w:r>
         <w:t>Dimensions</w:t>
@@ -387,11 +397,12 @@
     </w:p>
     <w:p>
       <w:pPr>
-        <w:pStyle w:val="Text"/>
+        <w:pStyle w:val="Text-Indent"/>
         <w:spacing w:line="240" w:lineRule="exact"/>
-      </w:pPr>
-      <w:r>
-        <w:t>Papers must not exceed sixteen (16) pages, including all figures, tables, references, and appendices. We will return to the authors any submissions that exceed this page limit or that diverge significantly from the format specified herein.</w:t>
+        <w:ind w:firstLine="0"/>
+      </w:pPr>
+      <w:r>
+        <w:t>The text of the paper should be formatted in one column, with an overall width of 6.0 inches (15.24 cm) and length of 8.0 inches (20.32 cm). The left margin should be 1.25 inches (3.175 cm) and the top margin 1.5 inches (3.81 cm). The right and bottom margins will depend on whether you print on US letter or A4 paper.</w:t>
       </w:r>
     </w:p>
     <w:p>
@@ -401,7 +412,25 @@
         <w:ind w:firstLine="360"/>
       </w:pPr>
       <w:r>
-        <w:t>The text of the paper should be formatted in one column, with an overall width of 6.0 inches (15.24 cm) and length of 8.0 inches (20.32 cm). The left margin should be 1.25 inches (3.175 cm) and the top margin 1.5 inches (3.81 cm). The right and bottom margins will depend on whether you print on US letter or A4 paper.</w:t>
+        <w:t>The paper body should be set in 11 point type with a vertical spacing of 12 points. Please use Times Roman typeface throughout the text.</w:t>
+      </w:r>
+    </w:p>
+    <w:p>
+      <w:pPr>
+        <w:pStyle w:val="ACS2ndLevelHeading"/>
+        <w:spacing w:before="300" w:after="120"/>
+      </w:pPr>
+      <w:r>
+        <w:t xml:space="preserve">Title and Author Information </w:t>
+      </w:r>
+    </w:p>
+    <w:p>
+      <w:pPr>
+        <w:pStyle w:val="Text"/>
+        <w:spacing w:line="240" w:lineRule="exact"/>
+      </w:pPr>
+      <w:r>
+        <w:t xml:space="preserve">The paper title should be set in 14 point bold type and centered between two horizontal rules that are 1 point thick, with 1.5 inches between the top rule and the top edge of the page. Capitalize the first letter of each content word and put the rest of the title in lower case. </w:t>
       </w:r>
     </w:p>
     <w:p>
@@ -411,33 +440,7 @@
         <w:ind w:firstLine="360"/>
       </w:pPr>
       <w:r>
-        <w:t xml:space="preserve">The paper body should be set in </w:t>
-      </w:r>
-      <w:proofErr w:type="gramStart"/>
-      <w:r>
-        <w:t>11 point</w:t>
-      </w:r>
-      <w:proofErr w:type="gramEnd"/>
-      <w:r>
-        <w:t xml:space="preserve"> type with a vertical spacing of 12 points. Please use Times Roman typeface throughout the text.</w:t>
-      </w:r>
-    </w:p>
-    <w:p>
-      <w:pPr>
-        <w:pStyle w:val="ACS2ndLevelHeading"/>
-        <w:spacing w:before="300" w:after="120"/>
-      </w:pPr>
-      <w:r>
-        <w:t xml:space="preserve">Title and Author Information </w:t>
-      </w:r>
-    </w:p>
-    <w:p>
-      <w:pPr>
-        <w:pStyle w:val="Text"/>
-        <w:spacing w:line="240" w:lineRule="exact"/>
-      </w:pPr>
-      <w:r>
-        <w:t xml:space="preserve">The paper title should be set in 14 point bold type and centered between two horizontal rules that are 1 point thick, with 1.5 inches between the top rule and the top edge of the page. Capitalize the first letter of each content word and put the rest of the title in lower case. </w:t>
+        <w:t>Author information should start 0.3 inches (0.762 cm) below the bottom rule surrounding the title. The authors’ names should appear in 11 point bold type, electronic mail addresses in 11 point small capitals, and physical addresses in ordinary 11 point type.</w:t>
       </w:r>
     </w:p>
     <w:p>
@@ -447,15 +450,54 @@
         <w:ind w:firstLine="360"/>
       </w:pPr>
       <w:r>
-        <w:t xml:space="preserve">Author information should start 0.3 inches (0.762 cm) below the bottom rule surrounding the title. The authors’ names should appear in </w:t>
-      </w:r>
-      <w:proofErr w:type="gramStart"/>
-      <w:r>
-        <w:t>11 point</w:t>
-      </w:r>
-      <w:proofErr w:type="gramEnd"/>
-      <w:r>
-        <w:t xml:space="preserve"> bold type, electronic mail addresses in 11 point small capitals, and physical addresses in ordinary 11 point type.</w:t>
+        <w:t>Each author’s name should be flush left, whereas the email address should be flush right on the same line. The author’s physical address should appear flush left on the ensuing line, on a single line if possible. If successive authors have the same affiliation and address, then give this information only once for them.</w:t>
+      </w:r>
+    </w:p>
+    <w:p>
+      <w:pPr>
+        <w:pStyle w:val="ACS2ndLevelHeading"/>
+      </w:pPr>
+      <w:r>
+        <w:lastRenderedPageBreak/>
+        <w:t xml:space="preserve">Partitioning the Text </w:t>
+      </w:r>
+    </w:p>
+    <w:p>
+      <w:pPr>
+        <w:pStyle w:val="Text"/>
+        <w:spacing w:line="240" w:lineRule="exact"/>
+      </w:pPr>
+      <w:r>
+        <w:t>You should organize your paper into sections and paragraphs to help readers place a structure on the material and understand its contributions.</w:t>
+      </w:r>
+    </w:p>
+    <w:p>
+      <w:pPr>
+        <w:pStyle w:val="ACS3rdLevelHeading"/>
+      </w:pPr>
+      <w:r>
+        <w:t>Sections and Subsections</w:t>
+      </w:r>
+    </w:p>
+    <w:p>
+      <w:pPr>
+        <w:pStyle w:val="Text"/>
+        <w:spacing w:line="240" w:lineRule="exact"/>
+      </w:pPr>
+      <w:r>
+        <w:t>Section headings should be numbered, flush left, and set in 12 point bold type with the content words</w:t>
+      </w:r>
+      <w:r>
+        <w:t xml:space="preserve"> </w:t>
+      </w:r>
+      <w:r>
+        <w:t>capitalized. Leave about 0.25 inches (0.635 cm) of space before the heading and approximately</w:t>
+      </w:r>
+      <w:r>
+        <w:t xml:space="preserve"> </w:t>
+      </w:r>
+      <w:r>
+        <w:t>0.15 inches (0.33 cm) after the heading.</w:t>
       </w:r>
     </w:p>
     <w:p>
@@ -465,54 +507,19 @@
         <w:ind w:firstLine="360"/>
       </w:pPr>
       <w:r>
-        <w:lastRenderedPageBreak/>
-        <w:t>Each author’s name should be flush left, whereas the email address should be flush right on the same line. The author’s physical address should appear flush left on the ensuing line, on a single line if possible. If successive authors have the same affiliation and address, then give this information only once for them.</w:t>
-      </w:r>
-    </w:p>
-    <w:p>
-      <w:pPr>
-        <w:pStyle w:val="ACS2ndLevelHeading"/>
-      </w:pPr>
-      <w:r>
-        <w:t xml:space="preserve">Partitioning the Text </w:t>
-      </w:r>
-    </w:p>
-    <w:p>
-      <w:pPr>
-        <w:pStyle w:val="Text"/>
-        <w:spacing w:line="240" w:lineRule="exact"/>
-      </w:pPr>
-      <w:r>
-        <w:t>You should organize your paper into sections and paragraphs to help readers place a structure on the material and understand its contributions.</w:t>
-      </w:r>
-    </w:p>
-    <w:p>
-      <w:pPr>
-        <w:pStyle w:val="ACS3rdLevelHeading"/>
-      </w:pPr>
-      <w:r>
-        <w:t>Sections and Subsections</w:t>
-      </w:r>
-    </w:p>
-    <w:p>
-      <w:pPr>
-        <w:pStyle w:val="Text"/>
-        <w:spacing w:line="240" w:lineRule="exact"/>
-      </w:pPr>
-      <w:r>
-        <w:t>Section headings should be numbered, flush left, and set in 12 point bold type with the content words</w:t>
+        <w:t>Similarly, subsection headings should be numbered, flush left, and set in 11 point bold type with the</w:t>
       </w:r>
       <w:r>
         <w:t xml:space="preserve"> </w:t>
       </w:r>
       <w:r>
-        <w:t>capitalized. Leave about 0.25 inches (0.635 cm) of space before the heading and approximately</w:t>
+        <w:t>content words capitalized. Leave approximately 0.2 inches (0.51 cm) of space before the heading</w:t>
       </w:r>
       <w:r>
         <w:t xml:space="preserve"> </w:t>
       </w:r>
       <w:r>
-        <w:t>0.15 inches (0.33 cm) after the heading.</w:t>
+        <w:t>and 0.13 inches (0.33 cm) afterward.</w:t>
       </w:r>
     </w:p>
     <w:p>
@@ -522,45 +529,7 @@
         <w:ind w:firstLine="360"/>
       </w:pPr>
       <w:r>
-        <w:t>Similarly, subsection headings should be numbered, flush left, and set in 11 point bold type with the</w:t>
-      </w:r>
-      <w:r>
-        <w:t xml:space="preserve"> </w:t>
-      </w:r>
-      <w:r>
-        <w:t>content words capitalized. Leave approximately 0.2 inches (0.51 cm) of space before the heading</w:t>
-      </w:r>
-      <w:r>
-        <w:t xml:space="preserve"> </w:t>
-      </w:r>
-      <w:r>
-        <w:t>and 0.13 inches (0.33 cm) afterward.</w:t>
-      </w:r>
-    </w:p>
-    <w:p>
-      <w:pPr>
-        <w:pStyle w:val="Text-Indent"/>
-        <w:spacing w:line="240" w:lineRule="exact"/>
-        <w:ind w:firstLine="360"/>
-      </w:pPr>
-      <w:r>
-        <w:t xml:space="preserve">Finally, </w:t>
-      </w:r>
-      <w:proofErr w:type="spellStart"/>
-      <w:r>
-        <w:t>subsubsection</w:t>
-      </w:r>
-      <w:proofErr w:type="spellEnd"/>
-      <w:r>
-        <w:t xml:space="preserve"> headings should be numbered, flush left, and set in </w:t>
-      </w:r>
-      <w:proofErr w:type="gramStart"/>
-      <w:r>
-        <w:t>11 point</w:t>
-      </w:r>
-      <w:proofErr w:type="gramEnd"/>
-      <w:r>
-        <w:t xml:space="preserve"> italics with the</w:t>
+        <w:t>Finally, subsubsection headings should be numbered, flush left, and set in 11 point italics with the</w:t>
       </w:r>
       <w:r>
         <w:t xml:space="preserve"> </w:t>
@@ -652,15 +621,7 @@
         <w:footnoteReference w:id="1"/>
       </w:r>
       <w:r>
-        <w:t xml:space="preserve"> to provide readers with additional information about a topic without interrupting the flow of the paper. Indicate footnotes with a number in the text where the point is most relevant. Place the footnote in </w:t>
-      </w:r>
-      <w:proofErr w:type="gramStart"/>
-      <w:r>
-        <w:t>10 point</w:t>
-      </w:r>
-      <w:proofErr w:type="gramEnd"/>
-      <w:r>
-        <w:t xml:space="preserve"> type at the bottom of the page on which it appears. Precede the first footnote on a page with a horizontal rule of 2.0 inches (5.08 cm) to separate it from the main text.</w:t>
+        <w:t xml:space="preserve"> to provide readers with additional information about a topic without interrupting the flow of the paper. Indicate footnotes with a number in the text where the point is most relevant. Place the footnote in 10 point type at the bottom of the page on which it appears. Precede the first footnote on a page with a horizontal rule of 2.0 inches (5.08 cm) to separate it from the main text.</w:t>
       </w:r>
       <w:r>
         <w:rPr>
@@ -676,7 +637,9 @@
       <w:r>
         <w:rPr>
           <w:noProof/>
+          <w:lang w:val="en-NZ" w:eastAsia="en-NZ"/>
         </w:rPr>
+        <w:lastRenderedPageBreak/>
         <mc:AlternateContent>
           <mc:Choice Requires="wps">
             <w:drawing>
@@ -714,14 +677,14 @@
                           <a:noFill/>
                         </a:ln>
                         <a:extLst>
-                          <a:ext uri="{909E8E84-426E-40dd-AFC4-6F175D3DCCD1}">
+                          <a:ext uri="{909E8E84-426E-40DD-AFC4-6F175D3DCCD1}">
                             <a14:hiddenFill xmlns:a14="http://schemas.microsoft.com/office/drawing/2010/main">
                               <a:solidFill>
                                 <a:srgbClr val="FFFFFF"/>
                               </a:solidFill>
                             </a14:hiddenFill>
                           </a:ext>
-                          <a:ext uri="{91240B29-F687-4f45-9708-019B960494DF}">
+                          <a:ext uri="{91240B29-F687-4F45-9708-019B960494DF}">
                             <a14:hiddenLine xmlns:a14="http://schemas.microsoft.com/office/drawing/2010/main" w="9525">
                               <a:solidFill>
                                 <a:srgbClr val="000000"/>
@@ -739,7 +702,6 @@
                             <w:pPr>
                               <w:pStyle w:val="Caption"/>
                             </w:pPr>
-                            <w:proofErr w:type="gramStart"/>
                             <w:r>
                               <w:rPr>
                                 <w:i/>
@@ -778,13 +740,8 @@
                               <w:fldChar w:fldCharType="end"/>
                             </w:r>
                             <w:r>
-                              <w:t>.</w:t>
+                              <w:t xml:space="preserve">. </w:t>
                             </w:r>
-                            <w:proofErr w:type="gramEnd"/>
-                            <w:r>
-                              <w:t xml:space="preserve"> </w:t>
-                            </w:r>
-                            <w:proofErr w:type="gramStart"/>
                             <w:r>
                               <w:t>Modules in the I</w:t>
                             </w:r>
@@ -797,7 +754,6 @@
                             <w:r>
                               <w:t xml:space="preserve"> Architecture and their cascaded organization.</w:t>
                             </w:r>
-                            <w:proofErr w:type="gramEnd"/>
                           </w:p>
                           <w:p>
                             <w:pPr>
@@ -823,23 +779,25 @@
           </mc:Choice>
           <mc:Fallback>
             <w:pict>
-              <v:shapetype id="_x0000_t202" coordsize="21600,21600" o:spt="202" path="m0,0l0,21600,21600,21600,21600,0xe">
+              <v:shapetype id="_x0000_t202" coordsize="21600,21600" o:spt="202" path="m,l,21600r21600,l21600,xe">
                 <v:stroke joinstyle="miter"/>
                 <v:path gradientshapeok="t" o:connecttype="rect"/>
               </v:shapetype>
-              <v:shape id="Text Box 6" o:spid="_x0000_s1026" type="#_x0000_t202" style="position:absolute;left:0;text-align:left;margin-left:55.45pt;margin-top:194.75pt;width:319.85pt;height:51.2pt;z-index:251658752;visibility:visible;mso-wrap-style:square;mso-width-percent:0;mso-height-percent:0;mso-wrap-distance-left:9pt;mso-wrap-distance-top:0;mso-wrap-distance-right:9pt;mso-wrap-distance-bottom:0;mso-position-horizontal:absolute;mso-position-horizontal-relative:text;mso-position-vertical:absolute;mso-position-vertical-relative:page;mso-width-percent:0;mso-height-percent:0;mso-width-relative:page;mso-height-relative:page;v-text-anchor:top" o:gfxdata="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" filled="f" stroked="f">
+              <v:shape id="Text Box 6" o:spid="_x0000_s1026" type="#_x0000_t202" style="position:absolute;left:0;text-align:left;margin-left:55.45pt;margin-top:194.75pt;width:319.85pt;height:51.2pt;z-index:251658752;visibility:visible;mso-wrap-style:square;mso-width-percent:0;mso-height-percent:0;mso-wrap-distance-left:9pt;mso-wrap-distance-top:0;mso-wrap-distance-right:9pt;mso-wrap-distance-bottom:0;mso-position-horizontal:absolute;mso-position-horizontal-relative:text;mso-position-vertical:absolute;mso-position-vertical-relative:page;mso-width-percent:0;mso-height-percent:0;mso-width-relative:page;mso-height-relative:page;v-text-anchor:top" o:gfxdata="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" filled="f" stroked="f">
                 <v:textbox inset="0,0,0,0">
                   <w:txbxContent>
                     <w:p>
                       <w:pPr>
                         <w:pStyle w:val="Caption"/>
                       </w:pPr>
+                      <w:proofErr w:type="gramStart"/>
                       <w:r>
                         <w:rPr>
                           <w:i/>
                         </w:rPr>
                         <w:t xml:space="preserve">Figure </w:t>
                       </w:r>
+                      <w:proofErr w:type="gramEnd"/>
                       <w:r>
                         <w:rPr>
                           <w:i/>
@@ -871,9 +829,15 @@
                         </w:rPr>
                         <w:fldChar w:fldCharType="end"/>
                       </w:r>
+                      <w:proofErr w:type="gramStart"/>
                       <w:r>
-                        <w:t xml:space="preserve">. </w:t>
+                        <w:t>.</w:t>
                       </w:r>
+                      <w:proofErr w:type="gramEnd"/>
+                      <w:r>
+                        <w:t xml:space="preserve"> </w:t>
+                      </w:r>
+                      <w:proofErr w:type="gramStart"/>
                       <w:r>
                         <w:t>Modules in the I</w:t>
                       </w:r>
@@ -884,11 +848,9 @@
                         <w:t>CARUS</w:t>
                       </w:r>
                       <w:r>
-                        <w:t xml:space="preserve"> Architecture and their cascaded organ</w:t>
+                        <w:t xml:space="preserve"> Architecture and their cascaded organization.</w:t>
                       </w:r>
-                      <w:r>
-                        <w:t>ization.</w:t>
-                      </w:r>
+                      <w:proofErr w:type="gramEnd"/>
                     </w:p>
                     <w:p>
                       <w:pPr>
@@ -925,13 +887,8 @@
         </w:numPr>
         <w:spacing w:before="120"/>
       </w:pPr>
-      <w:proofErr w:type="gramStart"/>
-      <w:r>
-        <w:t>begins</w:t>
-      </w:r>
-      <w:proofErr w:type="gramEnd"/>
-      <w:r>
-        <w:t xml:space="preserve"> 0.15 inches (0.381 cm) below the preceding line of regular text and ends 0.15 inches (0.381 cm) before the regular text begins; </w:t>
+      <w:r>
+        <w:t xml:space="preserve">begins 0.15 inches (0.381 cm) below the preceding line of regular text and ends 0.15 inches (0.381 cm) before the regular text begins; </w:t>
       </w:r>
     </w:p>
     <w:p>
@@ -942,13 +899,8 @@
           <w:numId w:val="28"/>
         </w:numPr>
       </w:pPr>
-      <w:proofErr w:type="gramStart"/>
-      <w:r>
-        <w:t>uses</w:t>
-      </w:r>
-      <w:proofErr w:type="gramEnd"/>
-      <w:r>
-        <w:t xml:space="preserve"> a left margin for each item that is 0.25 inches (0.635 cm) to the right of the left margin for regular text; </w:t>
+      <w:r>
+        <w:t xml:space="preserve">uses a left margin for each item that is 0.25 inches (0.635 cm) to the right of the left margin for regular text; </w:t>
       </w:r>
     </w:p>
     <w:p>
@@ -959,13 +911,14 @@
           <w:numId w:val="28"/>
         </w:numPr>
       </w:pPr>
-      <w:proofErr w:type="gramStart"/>
-      <w:r>
-        <w:t>includes</w:t>
-      </w:r>
-      <w:proofErr w:type="gramEnd"/>
-      <w:r>
-        <w:t xml:space="preserve"> a bullet at the beginning of the first line of each item is separated from the item's text by 0.075 inches (0.19 cm); and </w:t>
+      <w:r>
+        <w:t>includes a bullet at the beginning o</w:t>
+      </w:r>
+      <w:r>
+        <w:t>f the first line of each item,</w:t>
+      </w:r>
+      <w:r>
+        <w:t xml:space="preserve"> separated from the item's text by 0.075 inches (0.19 cm); and </w:t>
       </w:r>
     </w:p>
     <w:p>
@@ -977,13 +930,14 @@
         </w:numPr>
         <w:spacing w:after="120"/>
       </w:pPr>
-      <w:proofErr w:type="gramStart"/>
-      <w:r>
-        <w:t>uses</w:t>
-      </w:r>
-      <w:proofErr w:type="gramEnd"/>
-      <w:r>
-        <w:t xml:space="preserve"> a vertical spacing of 12 points for lines within each items and separates successive items by the same amount.  </w:t>
+      <w:r>
+        <w:t>uses a vertical spacing of 12 po</w:t>
+      </w:r>
+      <w:r>
+        <w:t>ints for lines within each item</w:t>
+      </w:r>
+      <w:r>
+        <w:t xml:space="preserve"> and separates successive items by the same amount.  </w:t>
       </w:r>
     </w:p>
     <w:p>
@@ -992,7 +946,13 @@
         <w:ind w:firstLine="0"/>
       </w:pPr>
       <w:r>
-        <w:t>In general, you should close off an itemized list with some sentences of regular text, which should not be indented. In some cases, you may instead want to use an enumerated list that replaces the bullets with numbers.</w:t>
+        <w:t xml:space="preserve">In general, you should close off </w:t>
+      </w:r>
+      <w:r>
+        <w:t>an</w:t>
+      </w:r>
+      <w:r>
+        <w:t xml:space="preserve"> itemized list with some sentences of regular text, which should not be indented. In some cases, you may instead want to use an enumerated list that replaces the bullets with numbers.</w:t>
       </w:r>
     </w:p>
     <w:p>
@@ -1019,6 +979,7 @@
       <w:r>
         <w:rPr>
           <w:noProof/>
+          <w:lang w:val="en-NZ" w:eastAsia="en-NZ"/>
         </w:rPr>
         <w:drawing>
           <wp:anchor distT="0" distB="0" distL="118745" distR="118745" simplePos="0" relativeHeight="251657728" behindDoc="0" locked="0" layoutInCell="1" allowOverlap="1" wp14:anchorId="164E70C4" wp14:editId="5A48BC4F">
@@ -1046,7 +1007,7 @@
                     </pic:cNvPicPr>
                   </pic:nvPicPr>
                   <pic:blipFill>
-                    <a:blip r:embed="rId10">
+                    <a:blip r:embed="rId9">
                       <a:extLst>
                         <a:ext uri="{28A0092B-C50C-407E-A947-70E740481C1C}">
                           <a14:useLocalDpi xmlns:a14="http://schemas.microsoft.com/office/drawing/2010/main" val="0"/>
@@ -1084,7 +1045,16 @@
         </w:drawing>
       </w:r>
       <w:r>
-        <w:t xml:space="preserve">Label all distinct components of each figure. If the figure takes the form of a graph, then give a name for each axis and include a legend that briefly describes each curve. However, do not include a title above the figure, as the caption already serves this function. </w:t>
+        <w:t xml:space="preserve">Label all distinct components of each figure. If the figure takes the form of a graph, then give a name for each axis and include a legend that briefly describes each curve. However, do </w:t>
+      </w:r>
+      <w:r>
+        <w:rPr>
+          <w:i/>
+        </w:rPr>
+        <w:t>not</w:t>
+      </w:r>
+      <w:r>
+        <w:t xml:space="preserve"> include a title above the figure, as the caption already serves this function. </w:t>
       </w:r>
     </w:p>
     <w:p>
@@ -1095,6 +1065,7 @@
       <w:r>
         <w:rPr>
           <w:noProof/>
+          <w:lang w:val="en-NZ" w:eastAsia="en-NZ"/>
         </w:rPr>
         <mc:AlternateContent>
           <mc:Choice Requires="wps">
@@ -1141,14 +1112,14 @@
                           <a:noFill/>
                         </a:ln>
                         <a:extLst>
-                          <a:ext uri="{909E8E84-426E-40dd-AFC4-6F175D3DCCD1}">
+                          <a:ext uri="{909E8E84-426E-40DD-AFC4-6F175D3DCCD1}">
                             <a14:hiddenFill xmlns:a14="http://schemas.microsoft.com/office/drawing/2010/main">
                               <a:solidFill>
                                 <a:srgbClr val="FFFFFF"/>
                               </a:solidFill>
                             </a14:hiddenFill>
                           </a:ext>
-                          <a:ext uri="{91240B29-F687-4f45-9708-019B960494DF}">
+                          <a:ext uri="{91240B29-F687-4F45-9708-019B960494DF}">
                             <a14:hiddenLine xmlns:a14="http://schemas.microsoft.com/office/drawing/2010/main" w="9525">
                               <a:solidFill>
                                 <a:srgbClr val="000000"/>
@@ -1167,7 +1138,6 @@
                               <w:pStyle w:val="Caption"/>
                             </w:pPr>
                             <w:bookmarkStart w:id="0" w:name="_Ref191031953"/>
-                            <w:proofErr w:type="gramStart"/>
                             <w:r>
                               <w:rPr>
                                 <w:i/>
@@ -1207,13 +1177,8 @@
                             </w:r>
                             <w:bookmarkEnd w:id="0"/>
                             <w:r>
-                              <w:t>.</w:t>
+                              <w:t xml:space="preserve">. </w:t>
                             </w:r>
-                            <w:proofErr w:type="gramEnd"/>
-                            <w:r>
-                              <w:t xml:space="preserve"> </w:t>
-                            </w:r>
-                            <w:proofErr w:type="gramStart"/>
                             <w:r>
                               <w:t>Modules in the I</w:t>
                             </w:r>
@@ -1226,7 +1191,6 @@
                             <w:r>
                               <w:t xml:space="preserve"> Architecture and their cascaded organization.</w:t>
                             </w:r>
-                            <w:proofErr w:type="gramEnd"/>
                           </w:p>
                         </w:txbxContent>
                       </wps:txbx>
@@ -1247,7 +1211,7 @@
           </mc:Choice>
           <mc:Fallback>
             <w:pict>
-              <v:shape id="Text Box 3" o:spid="_x0000_s1027" type="#_x0000_t202" style="position:absolute;left:0;text-align:left;margin-left:328.05pt;margin-top:-428.4pt;width:67.95pt;height:2pt;z-index:251656704;visibility:visible;mso-wrap-style:square;mso-width-percent:0;mso-height-percent:0;mso-wrap-distance-left:9pt;mso-wrap-distance-top:0;mso-wrap-distance-right:9pt;mso-wrap-distance-bottom:0;mso-position-horizontal:absolute;mso-position-horizontal-relative:text;mso-position-vertical:absolute;mso-position-vertical-relative:text;mso-width-percent:0;mso-height-percent:0;mso-width-relative:page;mso-height-relative:page;v-text-anchor:top" o:gfxdata="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" filled="f" stroked="f">
+              <v:shape id="Text Box 3" o:spid="_x0000_s1027" type="#_x0000_t202" style="position:absolute;left:0;text-align:left;margin-left:328.05pt;margin-top:-428.45pt;width:67.95pt;height:2pt;z-index:251656704;visibility:visible;mso-wrap-style:square;mso-width-percent:0;mso-height-percent:0;mso-wrap-distance-left:9pt;mso-wrap-distance-top:0;mso-wrap-distance-right:9pt;mso-wrap-distance-bottom:0;mso-position-horizontal:absolute;mso-position-horizontal-relative:text;mso-position-vertical:absolute;mso-position-vertical-relative:text;mso-width-percent:0;mso-height-percent:0;mso-width-relative:page;mso-height-relative:page;v-text-anchor:top" o:gfxdata="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" filled="f" stroked="f">
                 <v:textbox inset=",7.2pt,,7.2pt">
                   <w:txbxContent>
                     <w:p>
@@ -1255,12 +1219,14 @@
                         <w:pStyle w:val="Caption"/>
                       </w:pPr>
                       <w:bookmarkStart w:id="2" w:name="_Ref191031953"/>
+                      <w:proofErr w:type="gramStart"/>
                       <w:r>
                         <w:rPr>
                           <w:i/>
                         </w:rPr>
                         <w:t xml:space="preserve">Figure </w:t>
                       </w:r>
+                      <w:proofErr w:type="gramEnd"/>
                       <w:r>
                         <w:rPr>
                           <w:i/>
@@ -1293,9 +1259,15 @@
                         <w:fldChar w:fldCharType="end"/>
                       </w:r>
                       <w:bookmarkEnd w:id="2"/>
+                      <w:proofErr w:type="gramStart"/>
                       <w:r>
-                        <w:t xml:space="preserve">. </w:t>
+                        <w:t>.</w:t>
                       </w:r>
+                      <w:proofErr w:type="gramEnd"/>
+                      <w:r>
+                        <w:t xml:space="preserve"> </w:t>
+                      </w:r>
+                      <w:proofErr w:type="gramStart"/>
                       <w:r>
                         <w:t>Modules in the I</w:t>
                       </w:r>
@@ -1308,6 +1280,7 @@
                       <w:r>
                         <w:t xml:space="preserve"> Architecture and their cascaded organization.</w:t>
                       </w:r>
+                      <w:proofErr w:type="gramEnd"/>
                     </w:p>
                   </w:txbxContent>
                 </v:textbox>
@@ -1318,7 +1291,16 @@
         </mc:AlternateContent>
       </w:r>
       <w:r>
-        <w:t xml:space="preserve">Number figures sequentially, placing the figure number and caption after the graphics, with at least 0.2 inches (0.508 cm) of space before the caption and 0.3 inches (0.762 cm) after it, as in </w:t>
+        <w:t xml:space="preserve">Number figures sequentially, placing the figure number and caption </w:t>
+      </w:r>
+      <w:r>
+        <w:rPr>
+          <w:i/>
+        </w:rPr>
+        <w:t>after</w:t>
+      </w:r>
+      <w:r>
+        <w:t xml:space="preserve"> the graphics, with at least 0.2 inches (0.508 cm) of space before the caption and 0.3 inches (0.762 cm) after it, as in </w:t>
       </w:r>
       <w:r>
         <w:fldChar w:fldCharType="begin"/>
@@ -1333,13 +1315,10 @@
         <w:t xml:space="preserve">Figure </w:t>
       </w:r>
       <w:r>
-        <w:rPr>
-          <w:noProof/>
-        </w:rPr>
-        <w:t>2</w:t>
-      </w:r>
-      <w:r>
         <w:fldChar w:fldCharType="end"/>
+      </w:r>
+      <w:r>
+        <w:t>1</w:t>
       </w:r>
       <w:r>
         <w:t xml:space="preserve">. The figure caption should be set in 10 point type and centered unless it runs two or more lines, in which case it should be flush left. You may float a figure to the top or bottom of a page, but ideally it should appear on the page that first mentions it or on the page immediately afterward. </w:t>
@@ -1357,11 +1336,11 @@
         </w:rPr>
         <w:br w:type="page"/>
       </w:r>
-      <w:proofErr w:type="gramStart"/>
       <w:r>
         <w:rPr>
           <w:i/>
         </w:rPr>
+        <w:lastRenderedPageBreak/>
         <w:t xml:space="preserve">Table </w:t>
       </w:r>
       <w:r>
@@ -1397,11 +1376,7 @@
       </w:r>
       <w:bookmarkEnd w:id="1"/>
       <w:r>
-        <w:t>.</w:t>
-      </w:r>
-      <w:proofErr w:type="gramEnd"/>
-      <w:r>
-        <w:t xml:space="preserve"> Adequacy of four models of learning in problem solving in terms of whether they account</w:t>
+        <w:t>. Adequacy of four models of learning in problem solving in terms of whether they account</w:t>
       </w:r>
       <w:r>
         <w:t xml:space="preserve"> </w:t>
@@ -1456,15 +1431,7 @@
         <w:t>) fo</w:t>
       </w:r>
       <w:r>
-        <w:t xml:space="preserve">r phenomena from </w:t>
-      </w:r>
-      <w:proofErr w:type="spellStart"/>
-      <w:r>
-        <w:t>VanLehn</w:t>
-      </w:r>
-      <w:proofErr w:type="spellEnd"/>
-      <w:r>
-        <w:t xml:space="preserve"> (1989) </w:t>
+        <w:t xml:space="preserve">r phenomena from VanLehn (1989) </w:t>
       </w:r>
       <w:r>
         <w:t>[*] and Jones (1989) [</w:t>
@@ -1670,6 +1637,7 @@
             <w:r>
               <w:rPr>
                 <w:rFonts w:ascii="Apple Symbols" w:hAnsi="Apple Symbols" w:cs="Apple Symbols"/>
+                <w:vertAlign w:val="superscript"/>
               </w:rPr>
               <w:t>◊</w:t>
             </w:r>
@@ -1813,7 +1781,6 @@
               <w:spacing w:line="240" w:lineRule="exact"/>
               <w:jc w:val="left"/>
             </w:pPr>
-            <w:proofErr w:type="spellStart"/>
             <w:r>
               <w:rPr>
                 <w:rFonts w:eastAsia="Times"/>
@@ -1822,10 +1789,10 @@
               </w:rPr>
               <w:t>Nonsystematicity</w:t>
             </w:r>
-            <w:proofErr w:type="spellEnd"/>
             <w:r>
               <w:rPr>
                 <w:rFonts w:ascii="Apple Symbols" w:hAnsi="Apple Symbols" w:cs="Apple Symbols"/>
+                <w:vertAlign w:val="superscript"/>
               </w:rPr>
               <w:t>◊</w:t>
             </w:r>
@@ -1967,11 +1934,11 @@
             </w:r>
             <w:r>
               <w:rPr>
-                <w:rFonts w:ascii="Monaco" w:eastAsia="Times" w:hAnsi="Monaco" w:cs="Monaco"/>
-                <w:sz w:val="14"/>
-                <w:szCs w:val="14"/>
-              </w:rPr>
-              <w:t>∗</w:t>
+                <w:rFonts w:eastAsia="Times"/>
+                <w:sz w:val="20"/>
+                <w:szCs w:val="20"/>
+              </w:rPr>
+              <w:t>*</w:t>
             </w:r>
           </w:p>
         </w:tc>
@@ -2111,11 +2078,11 @@
             </w:r>
             <w:r>
               <w:rPr>
-                <w:rFonts w:ascii="Monaco" w:eastAsia="Times" w:hAnsi="Monaco" w:cs="Monaco"/>
-                <w:sz w:val="14"/>
-                <w:szCs w:val="14"/>
-              </w:rPr>
-              <w:t>∗</w:t>
+                <w:rFonts w:eastAsia="Times"/>
+                <w:sz w:val="20"/>
+                <w:szCs w:val="20"/>
+              </w:rPr>
+              <w:t>*</w:t>
             </w:r>
           </w:p>
         </w:tc>
@@ -2255,165 +2222,11 @@
             </w:r>
             <w:r>
               <w:rPr>
-                <w:rFonts w:ascii="Monaco" w:eastAsia="Times" w:hAnsi="Monaco" w:cs="Monaco"/>
-                <w:sz w:val="14"/>
-                <w:szCs w:val="14"/>
-              </w:rPr>
-              <w:t>∗</w:t>
-            </w:r>
-          </w:p>
-        </w:tc>
-        <w:tc>
-          <w:tcPr>
-            <w:tcW w:w="988" w:type="dxa"/>
-            <w:shd w:val="clear" w:color="auto" w:fill="auto"/>
-            <w:vAlign w:val="center"/>
-          </w:tcPr>
-          <w:p>
-            <w:pPr>
-              <w:pStyle w:val="Text"/>
-              <w:spacing w:line="240" w:lineRule="exact"/>
-              <w:jc w:val="center"/>
-              <w:rPr>
-                <w:rFonts w:ascii="Apple Symbols" w:eastAsia="Times" w:hAnsi="Apple Symbols" w:cs="Symbol"/>
-                <w:sz w:val="20"/>
-                <w:szCs w:val="20"/>
-              </w:rPr>
-            </w:pPr>
-            <w:r>
-              <w:rPr>
-                <w:rFonts w:ascii="Apple Symbols" w:eastAsia="Times" w:hAnsi="Apple Symbols" w:cs="Symbol"/>
-                <w:sz w:val="20"/>
-                <w:szCs w:val="20"/>
-              </w:rPr>
-              <w:t>⊕</w:t>
-            </w:r>
-          </w:p>
-        </w:tc>
-        <w:tc>
-          <w:tcPr>
-            <w:tcW w:w="754" w:type="dxa"/>
-            <w:shd w:val="clear" w:color="auto" w:fill="auto"/>
-            <w:vAlign w:val="center"/>
-          </w:tcPr>
-          <w:p>
-            <w:pPr>
-              <w:pStyle w:val="Text"/>
-              <w:spacing w:line="240" w:lineRule="exact"/>
-              <w:jc w:val="center"/>
-              <w:rPr>
-                <w:rFonts w:ascii="Apple Symbols" w:eastAsia="Times" w:hAnsi="Apple Symbols" w:cs="Symbol"/>
-                <w:sz w:val="20"/>
-                <w:szCs w:val="20"/>
-              </w:rPr>
-            </w:pPr>
-            <w:r>
-              <w:rPr>
-                <w:rFonts w:ascii="Apple Symbols" w:eastAsia="Times" w:hAnsi="Apple Symbols" w:cs="Symbol"/>
-                <w:sz w:val="20"/>
-                <w:szCs w:val="20"/>
-              </w:rPr>
-              <w:t>⊕</w:t>
-            </w:r>
-          </w:p>
-        </w:tc>
-        <w:tc>
-          <w:tcPr>
-            <w:tcW w:w="1061" w:type="dxa"/>
-            <w:shd w:val="clear" w:color="auto" w:fill="auto"/>
-            <w:vAlign w:val="center"/>
-          </w:tcPr>
-          <w:p>
-            <w:pPr>
-              <w:pStyle w:val="Text"/>
-              <w:spacing w:line="240" w:lineRule="exact"/>
-              <w:jc w:val="center"/>
-              <w:rPr>
-                <w:rFonts w:ascii="Apple Symbols" w:eastAsia="Times" w:hAnsi="Apple Symbols" w:cs="Symbol"/>
-                <w:sz w:val="20"/>
-                <w:szCs w:val="20"/>
-              </w:rPr>
-            </w:pPr>
-            <w:r>
-              <w:rPr>
-                <w:rFonts w:ascii="Apple Symbols" w:eastAsia="Times" w:hAnsi="Apple Symbols" w:cs="Symbol"/>
-                <w:sz w:val="20"/>
-                <w:szCs w:val="20"/>
-              </w:rPr>
-              <w:t>⊕</w:t>
-            </w:r>
-          </w:p>
-        </w:tc>
-        <w:tc>
-          <w:tcPr>
-            <w:tcW w:w="1279" w:type="dxa"/>
-            <w:shd w:val="clear" w:color="auto" w:fill="auto"/>
-            <w:vAlign w:val="center"/>
-          </w:tcPr>
-          <w:p>
-            <w:pPr>
-              <w:pStyle w:val="Text"/>
-              <w:spacing w:line="240" w:lineRule="exact"/>
-              <w:jc w:val="center"/>
-              <w:rPr>
-                <w:rFonts w:ascii="Apple Symbols" w:eastAsia="Times" w:hAnsi="Apple Symbols" w:cs="Symbol"/>
-                <w:sz w:val="20"/>
-                <w:szCs w:val="20"/>
-              </w:rPr>
-            </w:pPr>
-            <w:r>
-              <w:rPr>
-                <w:rFonts w:ascii="Apple Symbols" w:eastAsia="Times" w:hAnsi="Apple Symbols" w:cs="Symbol"/>
-                <w:sz w:val="20"/>
-                <w:szCs w:val="20"/>
-              </w:rPr>
-              <w:t>⊕</w:t>
-            </w:r>
-          </w:p>
-        </w:tc>
-      </w:tr>
-      <w:tr>
-        <w:trPr>
-          <w:trHeight w:hRule="exact" w:val="288"/>
-          <w:jc w:val="center"/>
-        </w:trPr>
-        <w:tc>
-          <w:tcPr>
-            <w:tcW w:w="2265" w:type="dxa"/>
-            <w:shd w:val="clear" w:color="auto" w:fill="auto"/>
-            <w:vAlign w:val="center"/>
-          </w:tcPr>
-          <w:p>
-            <w:pPr>
-              <w:pStyle w:val="Text"/>
-              <w:spacing w:line="240" w:lineRule="exact"/>
-              <w:jc w:val="left"/>
-            </w:pPr>
-            <w:proofErr w:type="spellStart"/>
-            <w:r>
-              <w:rPr>
                 <w:rFonts w:eastAsia="Times"/>
                 <w:sz w:val="20"/>
                 <w:szCs w:val="20"/>
               </w:rPr>
-              <w:t>Einstellung</w:t>
-            </w:r>
-            <w:proofErr w:type="spellEnd"/>
-            <w:r>
-              <w:rPr>
-                <w:rFonts w:eastAsia="Times"/>
-                <w:sz w:val="20"/>
-                <w:szCs w:val="20"/>
-              </w:rPr>
-              <w:t xml:space="preserve"> effects</w:t>
-            </w:r>
-            <w:r>
-              <w:rPr>
-                <w:rFonts w:ascii="Monaco" w:eastAsia="Times" w:hAnsi="Monaco" w:cs="Monaco"/>
-                <w:sz w:val="14"/>
-                <w:szCs w:val="14"/>
-              </w:rPr>
-              <w:t>∗</w:t>
+              <w:t>*</w:t>
             </w:r>
           </w:p>
         </w:tc>
@@ -2549,15 +2362,159 @@
                 <w:sz w:val="20"/>
                 <w:szCs w:val="20"/>
               </w:rPr>
+              <w:t>Einstellung effects</w:t>
+            </w:r>
+            <w:r>
+              <w:rPr>
+                <w:rFonts w:eastAsia="Times"/>
+                <w:sz w:val="20"/>
+                <w:szCs w:val="20"/>
+              </w:rPr>
+              <w:t>*</w:t>
+            </w:r>
+          </w:p>
+        </w:tc>
+        <w:tc>
+          <w:tcPr>
+            <w:tcW w:w="988" w:type="dxa"/>
+            <w:shd w:val="clear" w:color="auto" w:fill="auto"/>
+            <w:vAlign w:val="center"/>
+          </w:tcPr>
+          <w:p>
+            <w:pPr>
+              <w:pStyle w:val="Text"/>
+              <w:spacing w:line="240" w:lineRule="exact"/>
+              <w:jc w:val="center"/>
+              <w:rPr>
+                <w:rFonts w:ascii="Apple Symbols" w:eastAsia="Times" w:hAnsi="Apple Symbols" w:cs="Symbol"/>
+                <w:sz w:val="20"/>
+                <w:szCs w:val="20"/>
+              </w:rPr>
+            </w:pPr>
+            <w:r>
+              <w:rPr>
+                <w:rFonts w:ascii="Apple Symbols" w:eastAsia="Times" w:hAnsi="Apple Symbols" w:cs="Symbol"/>
+                <w:sz w:val="20"/>
+                <w:szCs w:val="20"/>
+              </w:rPr>
+              <w:t>⊕</w:t>
+            </w:r>
+          </w:p>
+        </w:tc>
+        <w:tc>
+          <w:tcPr>
+            <w:tcW w:w="754" w:type="dxa"/>
+            <w:shd w:val="clear" w:color="auto" w:fill="auto"/>
+            <w:vAlign w:val="center"/>
+          </w:tcPr>
+          <w:p>
+            <w:pPr>
+              <w:pStyle w:val="Text"/>
+              <w:spacing w:line="240" w:lineRule="exact"/>
+              <w:jc w:val="center"/>
+              <w:rPr>
+                <w:rFonts w:ascii="Apple Symbols" w:eastAsia="Times" w:hAnsi="Apple Symbols" w:cs="Symbol"/>
+                <w:sz w:val="20"/>
+                <w:szCs w:val="20"/>
+              </w:rPr>
+            </w:pPr>
+            <w:r>
+              <w:rPr>
+                <w:rFonts w:ascii="Apple Symbols" w:eastAsia="Times" w:hAnsi="Apple Symbols" w:cs="Symbol"/>
+                <w:sz w:val="20"/>
+                <w:szCs w:val="20"/>
+              </w:rPr>
+              <w:t>⊕</w:t>
+            </w:r>
+          </w:p>
+        </w:tc>
+        <w:tc>
+          <w:tcPr>
+            <w:tcW w:w="1061" w:type="dxa"/>
+            <w:shd w:val="clear" w:color="auto" w:fill="auto"/>
+            <w:vAlign w:val="center"/>
+          </w:tcPr>
+          <w:p>
+            <w:pPr>
+              <w:pStyle w:val="Text"/>
+              <w:spacing w:line="240" w:lineRule="exact"/>
+              <w:jc w:val="center"/>
+              <w:rPr>
+                <w:rFonts w:ascii="Apple Symbols" w:eastAsia="Times" w:hAnsi="Apple Symbols" w:cs="Symbol"/>
+                <w:sz w:val="20"/>
+                <w:szCs w:val="20"/>
+              </w:rPr>
+            </w:pPr>
+            <w:r>
+              <w:rPr>
+                <w:rFonts w:ascii="Apple Symbols" w:eastAsia="Times" w:hAnsi="Apple Symbols" w:cs="Symbol"/>
+                <w:sz w:val="20"/>
+                <w:szCs w:val="20"/>
+              </w:rPr>
+              <w:t>⊕</w:t>
+            </w:r>
+          </w:p>
+        </w:tc>
+        <w:tc>
+          <w:tcPr>
+            <w:tcW w:w="1279" w:type="dxa"/>
+            <w:shd w:val="clear" w:color="auto" w:fill="auto"/>
+            <w:vAlign w:val="center"/>
+          </w:tcPr>
+          <w:p>
+            <w:pPr>
+              <w:pStyle w:val="Text"/>
+              <w:spacing w:line="240" w:lineRule="exact"/>
+              <w:jc w:val="center"/>
+              <w:rPr>
+                <w:rFonts w:ascii="Apple Symbols" w:eastAsia="Times" w:hAnsi="Apple Symbols" w:cs="Symbol"/>
+                <w:sz w:val="20"/>
+                <w:szCs w:val="20"/>
+              </w:rPr>
+            </w:pPr>
+            <w:r>
+              <w:rPr>
+                <w:rFonts w:ascii="Apple Symbols" w:eastAsia="Times" w:hAnsi="Apple Symbols" w:cs="Symbol"/>
+                <w:sz w:val="20"/>
+                <w:szCs w:val="20"/>
+              </w:rPr>
+              <w:t>⊕</w:t>
+            </w:r>
+          </w:p>
+        </w:tc>
+      </w:tr>
+      <w:tr>
+        <w:trPr>
+          <w:trHeight w:hRule="exact" w:val="288"/>
+          <w:jc w:val="center"/>
+        </w:trPr>
+        <w:tc>
+          <w:tcPr>
+            <w:tcW w:w="2265" w:type="dxa"/>
+            <w:shd w:val="clear" w:color="auto" w:fill="auto"/>
+            <w:vAlign w:val="center"/>
+          </w:tcPr>
+          <w:p>
+            <w:pPr>
+              <w:pStyle w:val="Text"/>
+              <w:spacing w:line="240" w:lineRule="exact"/>
+              <w:jc w:val="left"/>
+            </w:pPr>
+            <w:r>
+              <w:rPr>
+                <w:rFonts w:eastAsia="Times"/>
+                <w:sz w:val="20"/>
+                <w:szCs w:val="20"/>
+              </w:rPr>
               <w:t>Reduced verbalization</w:t>
             </w:r>
             <w:r>
               <w:rPr>
-                <w:rFonts w:ascii="Monaco" w:eastAsia="Times" w:hAnsi="Monaco" w:cs="Monaco"/>
-                <w:sz w:val="14"/>
-                <w:szCs w:val="14"/>
-              </w:rPr>
-              <w:t>∗</w:t>
+                <w:rFonts w:eastAsia="Times"/>
+                <w:sz w:val="20"/>
+                <w:szCs w:val="20"/>
+              </w:rPr>
+              <w:t>*</w:t>
             </w:r>
           </w:p>
         </w:tc>
@@ -2697,11 +2654,11 @@
             </w:r>
             <w:r>
               <w:rPr>
-                <w:rFonts w:ascii="Monaco" w:eastAsia="Times" w:hAnsi="Monaco" w:cs="Monaco"/>
-                <w:sz w:val="14"/>
-                <w:szCs w:val="14"/>
-              </w:rPr>
-              <w:t>∗</w:t>
+                <w:rFonts w:eastAsia="Times"/>
+                <w:sz w:val="20"/>
+                <w:szCs w:val="20"/>
+              </w:rPr>
+              <w:t>*</w:t>
             </w:r>
           </w:p>
         </w:tc>
@@ -2841,11 +2798,11 @@
             </w:r>
             <w:r>
               <w:rPr>
-                <w:rFonts w:ascii="Monaco" w:eastAsia="Times" w:hAnsi="Monaco" w:cs="Monaco"/>
-                <w:sz w:val="14"/>
-                <w:szCs w:val="14"/>
-              </w:rPr>
-              <w:t>∗</w:t>
+                <w:rFonts w:eastAsia="Times"/>
+                <w:sz w:val="20"/>
+                <w:szCs w:val="20"/>
+              </w:rPr>
+              <w:t>*</w:t>
             </w:r>
           </w:p>
         </w:tc>
@@ -2988,11 +2945,11 @@
             </w:r>
             <w:r>
               <w:rPr>
-                <w:rFonts w:ascii="Monaco" w:eastAsia="Times" w:hAnsi="Monaco" w:cs="Monaco"/>
-                <w:sz w:val="14"/>
-                <w:szCs w:val="14"/>
-              </w:rPr>
-              <w:t>∗</w:t>
+                <w:rFonts w:eastAsia="Times"/>
+                <w:sz w:val="20"/>
+                <w:szCs w:val="20"/>
+              </w:rPr>
+              <w:t>*</w:t>
             </w:r>
           </w:p>
         </w:tc>
@@ -3160,15 +3117,10 @@
         <w:t>The table title should be</w:t>
       </w:r>
       <w:r>
-        <w:t xml:space="preserve">set in </w:t>
-      </w:r>
-      <w:proofErr w:type="gramStart"/>
-      <w:r>
-        <w:t>11 point</w:t>
-      </w:r>
-      <w:proofErr w:type="gramEnd"/>
-      <w:r>
-        <w:t xml:space="preserve"> type and centered unless it runs two or more lines, in which case it should be flush left. </w:t>
+        <w:t xml:space="preserve"> </w:t>
+      </w:r>
+      <w:r>
+        <w:t xml:space="preserve">set in 11 point type and centered unless it runs two or more lines, in which case it should be flush left. </w:t>
       </w:r>
     </w:p>
     <w:p>
@@ -3195,9 +3147,34 @@
         <w:spacing w:line="240" w:lineRule="exact"/>
       </w:pPr>
       <w:r>
-        <w:t xml:space="preserve">Please use APA reference format regardless of your formatter or word processor. If you rely on the LATEX bibliographic facility, use the files </w:t>
-      </w:r>
-      <w:proofErr w:type="spellStart"/>
+        <w:t xml:space="preserve">Please use APA reference format regardless of your formatter or word processor. If you rely on the </w:t>
+      </w:r>
+      <w:r>
+        <w:t>L</w:t>
+      </w:r>
+      <w:r>
+        <w:rPr>
+          <w:b/>
+          <w:vertAlign w:val="superscript"/>
+        </w:rPr>
+        <w:t>A</w:t>
+      </w:r>
+      <w:r>
+        <w:t>T</w:t>
+      </w:r>
+      <w:r>
+        <w:rPr>
+          <w:b/>
+          <w:vertAlign w:val="subscript"/>
+        </w:rPr>
+        <w:t>E</w:t>
+      </w:r>
+      <w:r>
+        <w:t xml:space="preserve">X </w:t>
+      </w:r>
+      <w:r>
+        <w:t xml:space="preserve">bibliographic facility, use the files </w:t>
+      </w:r>
       <w:r>
         <w:rPr>
           <w:rFonts w:ascii="Courier New" w:hAnsi="Courier New"/>
@@ -3205,11 +3182,9 @@
         </w:rPr>
         <w:t>cogsysapa.sty</w:t>
       </w:r>
-      <w:proofErr w:type="spellEnd"/>
       <w:r>
         <w:t xml:space="preserve"> and </w:t>
       </w:r>
-      <w:proofErr w:type="spellStart"/>
       <w:r>
         <w:rPr>
           <w:rFonts w:ascii="Courier New" w:hAnsi="Courier New"/>
@@ -3217,7 +3192,6 @@
         </w:rPr>
         <w:t>cogsysapa.bst</w:t>
       </w:r>
-      <w:proofErr w:type="spellEnd"/>
       <w:r>
         <w:t xml:space="preserve">, which are available on the Web site, to obtain this format. These require you to place your references in a separate file with a </w:t>
       </w:r>
@@ -3229,7 +3203,33 @@
         <w:t>bib</w:t>
       </w:r>
       <w:r>
-        <w:t xml:space="preserve"> extension, as explained in the LATEX manual.</w:t>
+        <w:t xml:space="preserve"> extension, as explained in the </w:t>
+      </w:r>
+      <w:r>
+        <w:t>L</w:t>
+      </w:r>
+      <w:r>
+        <w:rPr>
+          <w:b/>
+          <w:vertAlign w:val="superscript"/>
+        </w:rPr>
+        <w:t>A</w:t>
+      </w:r>
+      <w:r>
+        <w:t>T</w:t>
+      </w:r>
+      <w:r>
+        <w:rPr>
+          <w:b/>
+          <w:vertAlign w:val="subscript"/>
+        </w:rPr>
+        <w:t>E</w:t>
+      </w:r>
+      <w:r>
+        <w:t xml:space="preserve">X </w:t>
+      </w:r>
+      <w:r>
+        <w:t>manual.</w:t>
       </w:r>
     </w:p>
     <w:p>
@@ -3239,31 +3239,7 @@
         <w:ind w:firstLine="360"/>
       </w:pPr>
       <w:r>
-        <w:t xml:space="preserve">Citations within the text should include the authors’ last names and year. If the authors’ names are included as part of the sentence, place only the year in parentheses, as in Jones and </w:t>
-      </w:r>
-      <w:proofErr w:type="spellStart"/>
-      <w:r>
-        <w:t>VanLehn</w:t>
-      </w:r>
-      <w:proofErr w:type="spellEnd"/>
-      <w:r>
-        <w:t xml:space="preserve"> (1994), but otherwise place the entire reference in parentheses with the authors and year separated by a comma (Jones &amp; </w:t>
-      </w:r>
-      <w:proofErr w:type="spellStart"/>
-      <w:r>
-        <w:t>VanLehn</w:t>
-      </w:r>
-      <w:proofErr w:type="spellEnd"/>
-      <w:r>
-        <w:t xml:space="preserve">, 1984). List multiple references alphabetically and separate them by semicolons (Laird, </w:t>
-      </w:r>
-      <w:proofErr w:type="spellStart"/>
-      <w:r>
-        <w:t>Rosenbloom</w:t>
-      </w:r>
-      <w:proofErr w:type="spellEnd"/>
-      <w:r>
-        <w:t>, &amp; Newell, 1984; Newell &amp; Simon, 1972).  Use the ‘et al.’ construction only for citations with four or more authors or after listing all authors to a publication in an earlier reference.</w:t>
+        <w:t>Citations within the text should include the authors’ last names and year. If the authors’ names are included as part of the sentence, place only the year in parentheses, as in Jones and VanLehn (1994), but otherwise place the entire reference in parentheses with the authors and year separated by a comma (Jones &amp; VanLehn, 1984). List multiple references alphabetically and separate them by semicolons (Laird, Rosenbloom, &amp; Newell, 1984; Newell &amp; Simon, 1972).  Use the ‘et al.’ construction only for citations with four or more authors or after listing all authors to a publication in an earlier reference.</w:t>
       </w:r>
     </w:p>
     <w:p>
@@ -3273,39 +3249,35 @@
         <w:ind w:firstLine="360"/>
       </w:pPr>
       <w:r>
-        <w:t>Use an unnumbered first-level section heading for the references, and use a hanging indent style, with the first line of the reference flush against the left margin and subsequent lines indented by 10 points. The references at the end of this paper give examples for journal articles (Forbus</w:t>
-      </w:r>
-      <w:proofErr w:type="gramStart"/>
-      <w:r>
-        <w:t>,1984</w:t>
-      </w:r>
-      <w:proofErr w:type="gramEnd"/>
-      <w:r>
-        <w:t xml:space="preserve">), conference publications (Laird, </w:t>
-      </w:r>
-      <w:proofErr w:type="spellStart"/>
-      <w:r>
-        <w:t>Rosenbloom</w:t>
-      </w:r>
-      <w:proofErr w:type="spellEnd"/>
-      <w:r>
-        <w:t>, &amp; Newell, 1984), book chapters (VanLehn,1989), books (Newell &amp; Simon, 1972), edited volumes (</w:t>
-      </w:r>
-      <w:proofErr w:type="spellStart"/>
-      <w:r>
-        <w:t>Shrager</w:t>
-      </w:r>
-      <w:proofErr w:type="spellEnd"/>
-      <w:r>
-        <w:t xml:space="preserve"> &amp; Langley, 1990), technical reports (Shapiro, </w:t>
-      </w:r>
-      <w:proofErr w:type="spellStart"/>
-      <w:r>
-        <w:t>Billman</w:t>
-      </w:r>
-      <w:proofErr w:type="spellEnd"/>
-      <w:r>
-        <w:t>, Marker, &amp; Langley, 2004), and dissertations (Choi, 2010).</w:t>
+        <w:t xml:space="preserve">Use an unnumbered first-level section heading for the references, and use a hanging indent style, with the first line of the reference flush against the left margin and subsequent lines indented by 10 points. The references at the end of this paper </w:t>
+      </w:r>
+      <w:r>
+        <w:t>include</w:t>
+      </w:r>
+      <w:r>
+        <w:t xml:space="preserve"> examples for journal </w:t>
+      </w:r>
+      <w:r>
+        <w:lastRenderedPageBreak/>
+        <w:t>articles (Forbus,</w:t>
+      </w:r>
+      <w:r>
+        <w:t xml:space="preserve"> </w:t>
+      </w:r>
+      <w:r>
+        <w:t>1984), conference publications (Laird, Rosenbloom, &amp; Newell, 1984), book chapters (VanLehn,</w:t>
+      </w:r>
+      <w:r>
+        <w:t xml:space="preserve"> </w:t>
+      </w:r>
+      <w:r>
+        <w:t>1989), books (Newell &amp; Simon, 1972), edited volumes (Shrager &amp; Langley, 1990), technical reports (Shapiro</w:t>
+      </w:r>
+      <w:r>
+        <w:t xml:space="preserve"> et al.</w:t>
+      </w:r>
+      <w:r>
+        <w:t>, 2004), and dissertations (Choi, 2010).</w:t>
       </w:r>
     </w:p>
     <w:p>
@@ -3323,7 +3295,13 @@
         <w:pStyle w:val="ACS1stLevelHeading"/>
       </w:pPr>
       <w:r>
-        <w:t>Electronic Submission</w:t>
+        <w:t xml:space="preserve">Electronic </w:t>
+      </w:r>
+      <w:r>
+        <w:t xml:space="preserve">Formatting and </w:t>
+      </w:r>
+      <w:r>
+        <w:t>Submission</w:t>
       </w:r>
     </w:p>
     <w:p>
@@ -3339,7 +3317,33 @@
         <w:t>Advances in Cognitive Systems</w:t>
       </w:r>
       <w:r>
-        <w:t xml:space="preserve"> will rely on electronic submission of papers for review and publication. We assume that nearly all authors will have access to LATEX or Word to format their documents and can use a Web browser to download style files and upload their papers. Authors who do not have such access should send email with their concerns to </w:t>
+        <w:t xml:space="preserve"> will rely on electronic submission of papers for review and publication. We assume that nearly all authors will have access to </w:t>
+      </w:r>
+      <w:r>
+        <w:t>L</w:t>
+      </w:r>
+      <w:r>
+        <w:rPr>
+          <w:b/>
+          <w:vertAlign w:val="superscript"/>
+        </w:rPr>
+        <w:t>A</w:t>
+      </w:r>
+      <w:r>
+        <w:t>T</w:t>
+      </w:r>
+      <w:r>
+        <w:rPr>
+          <w:b/>
+          <w:vertAlign w:val="subscript"/>
+        </w:rPr>
+        <w:t>E</w:t>
+      </w:r>
+      <w:r>
+        <w:t xml:space="preserve">X </w:t>
+      </w:r>
+      <w:r>
+        <w:t xml:space="preserve">or Word to format their documents and can use a Web browser to download style files and upload their papers. Authors who do not have such access should send email with their concerns to </w:t>
       </w:r>
       <w:r>
         <w:rPr>
@@ -3384,7 +3388,21 @@
         <w:ind w:firstLine="360"/>
       </w:pPr>
       <w:r>
-        <w:t>Papers submitted to the annual conference must not exceed sixteen (16) pages, including all figures, tables, and references. We will return to the authors any submissions that exceed this page limit or that diverge significantly from the format specified herein. Papers submitted for publication in the journal but not for presentation at the meeting are not subject to this constraint. However, we encourage authors to keep their papers the same length as those for the conference.</w:t>
+        <w:t xml:space="preserve">Papers submitted to the annual conference must not exceed </w:t>
+      </w:r>
+      <w:r>
+        <w:t>eighteen</w:t>
+      </w:r>
+      <w:r>
+        <w:t xml:space="preserve"> (1</w:t>
+      </w:r>
+      <w:r>
+        <w:t>8</w:t>
+      </w:r>
+      <w:bookmarkStart w:id="2" w:name="_GoBack"/>
+      <w:bookmarkEnd w:id="2"/>
+      <w:r>
+        <w:t>) pages, including all figures, tables, and references. We will return to the authors any submissions that exceed this page limit or that diverge significantly from the format specified herein. Papers submitted for publication in the journal but not for presentation at the meeting are not subject to this constraint. However, we encourage authors to keep their papers the same length as those for the conference.</w:t>
       </w:r>
     </w:p>
     <w:p>
@@ -3393,13 +3411,8 @@
         <w:spacing w:line="240" w:lineRule="exact"/>
         <w:ind w:firstLine="360"/>
       </w:pPr>
-      <w:proofErr w:type="gramStart"/>
-      <w:r>
-        <w:t>Submissions may be accompanied by online appendices that contain data, demonstrations, instructions for obtaining source code, or the source code itself</w:t>
-      </w:r>
-      <w:proofErr w:type="gramEnd"/>
-      <w:r>
-        <w:t xml:space="preserve">. We encourage authors to include such appendices when they submit papers. This material will not count in a submission's page length. </w:t>
+      <w:r>
+        <w:t xml:space="preserve">Submissions may be accompanied by online appendices that contain data, demonstrations, instructions for obtaining source code, or the source code itself. We encourage authors to include such appendices when they submit papers. This material will not count in a submission's page length. </w:t>
       </w:r>
     </w:p>
     <w:p>
@@ -3409,7 +3422,45 @@
         <w:ind w:firstLine="360"/>
       </w:pPr>
       <w:r>
-        <w:t xml:space="preserve">Electronic templates for producing the camera-ready copy are available for LATEX and Microsoft Word. Templates are accessible on the Web at: </w:t>
+        <w:t xml:space="preserve">Electronic templates for producing the camera-ready copy are available for </w:t>
+      </w:r>
+      <w:r>
+        <w:t>L</w:t>
+      </w:r>
+      <w:r>
+        <w:rPr>
+          <w:b/>
+          <w:vertAlign w:val="superscript"/>
+        </w:rPr>
+        <w:t>A</w:t>
+      </w:r>
+      <w:r>
+        <w:t>T</w:t>
+      </w:r>
+      <w:r>
+        <w:rPr>
+          <w:b/>
+          <w:vertAlign w:val="subscript"/>
+        </w:rPr>
+        <w:t>E</w:t>
+      </w:r>
+      <w:r>
+        <w:t>X</w:t>
+      </w:r>
+      <w:r>
+        <w:t xml:space="preserve"> and Microsoft Word. </w:t>
+      </w:r>
+      <w:r>
+        <w:t>Style files and sample papers</w:t>
+      </w:r>
+      <w:r>
+        <w:t xml:space="preserve"> are </w:t>
+      </w:r>
+      <w:r>
+        <w:t xml:space="preserve">available </w:t>
+      </w:r>
+      <w:r>
+        <w:t xml:space="preserve">on the Web at: </w:t>
       </w:r>
     </w:p>
     <w:p>
@@ -3428,6 +3479,13 @@
         </w:rPr>
         <w:t>http://www.cogsys.org/formats/</w:t>
       </w:r>
+      <w:r>
+        <w:rPr>
+          <w:rFonts w:ascii="Courier New" w:hAnsi="Courier New"/>
+          <w:sz w:val="20"/>
+        </w:rPr>
+        <w:t xml:space="preserve"> .</w:t>
+      </w:r>
     </w:p>
     <w:p>
       <w:pPr>
@@ -3435,7 +3493,13 @@
         <w:spacing w:line="240" w:lineRule="exact"/>
       </w:pPr>
       <w:r>
-        <w:t xml:space="preserve">Authors who have questions about these electronic formats should send them to </w:t>
+        <w:t xml:space="preserve">Authors who have questions about these electronic formats should </w:t>
+      </w:r>
+      <w:r>
+        <w:t>send</w:t>
+      </w:r>
+      <w:r>
+        <w:t xml:space="preserve"> them to </w:t>
       </w:r>
       <w:r>
         <w:rPr>
@@ -3457,31 +3521,13 @@
         <w:ind w:firstLine="360"/>
       </w:pPr>
       <w:r>
-        <w:t xml:space="preserve">To ensure the ability to preview and print submissions, authors must provide their manuscripts in </w:t>
-      </w:r>
-      <w:proofErr w:type="spellStart"/>
-      <w:r>
-        <w:t>pdf</w:t>
-      </w:r>
-      <w:proofErr w:type="spellEnd"/>
-      <w:r>
-        <w:t xml:space="preserve"> format. Papers prepa</w:t>
+        <w:t>To ensure the ability to preview and print submissions, authors must provide their manuscripts in pdf format. Papers prepa</w:t>
       </w:r>
       <w:r>
         <w:t>r</w:t>
       </w:r>
-      <w:bookmarkStart w:id="2" w:name="_GoBack"/>
-      <w:bookmarkEnd w:id="2"/>
-      <w:r>
-        <w:t xml:space="preserve">ed in Word should be saved as </w:t>
-      </w:r>
-      <w:proofErr w:type="spellStart"/>
-      <w:r>
-        <w:t>pdf</w:t>
-      </w:r>
-      <w:proofErr w:type="spellEnd"/>
-      <w:r>
-        <w:t xml:space="preserve"> files and submitted in this format. To support the review process, each submission must be accompanied by information about the paper’s title and abstract, as well as the authors’ names and physical addresses. </w:t>
+      <w:r>
+        <w:t xml:space="preserve">ed in Word should be saved as pdf files and submitted in this format. To support the review process, each submission must be accompanied by information about the paper’s title and abstract, as well as the authors’ names and physical addresses. </w:t>
       </w:r>
     </w:p>
     <w:p>
@@ -3515,23 +3561,7 @@
           <w:rFonts w:ascii="Courier New" w:hAnsi="Courier New"/>
           <w:sz w:val="20"/>
         </w:rPr>
-        <w:t>http://www.cogsys.org/conference/submit/</w:t>
-      </w:r>
-      <w:proofErr w:type="gramStart"/>
-      <w:r>
-        <w:rPr>
-          <w:rFonts w:ascii="Courier New" w:hAnsi="Courier New"/>
-          <w:sz w:val="20"/>
-        </w:rPr>
-        <w:t xml:space="preserve"> .</w:t>
-      </w:r>
-      <w:proofErr w:type="gramEnd"/>
-      <w:r>
-        <w:rPr>
-          <w:rFonts w:ascii="Courier New" w:hAnsi="Courier New"/>
-          <w:sz w:val="20"/>
-        </w:rPr>
-        <w:t xml:space="preserve"> </w:t>
+        <w:t xml:space="preserve">http://www.cogsys.org/submit/ . </w:t>
       </w:r>
     </w:p>
     <w:p>
@@ -3540,7 +3570,14 @@
         <w:spacing w:line="240" w:lineRule="exact"/>
       </w:pPr>
       <w:r>
-        <w:t xml:space="preserve">Submission should be completed no later that 11:59 PM Pacific time on the conference due date, which will be stated clearly on the meeting Web site. If a submission is late, then it will not be considered for inclusion at the meeting. </w:t>
+        <w:lastRenderedPageBreak/>
+        <w:t>Submission should be completed no later tha</w:t>
+      </w:r>
+      <w:r>
+        <w:t>n</w:t>
+      </w:r>
+      <w:r>
+        <w:t xml:space="preserve"> 11:59 PM Pacific time on the conference due date, which will be stated clearly on the meeting Web site. If a submission is late, then it will not be considered for inclusion at the meeting. </w:t>
       </w:r>
     </w:p>
     <w:p>
@@ -3573,23 +3610,7 @@
           <w:rFonts w:ascii="Courier New" w:hAnsi="Courier New"/>
           <w:sz w:val="20"/>
         </w:rPr>
-        <w:t>http://www.cogsys.org/journal/submit/</w:t>
-      </w:r>
-      <w:proofErr w:type="gramStart"/>
-      <w:r>
-        <w:rPr>
-          <w:rFonts w:ascii="Courier New" w:hAnsi="Courier New"/>
-          <w:sz w:val="20"/>
-        </w:rPr>
-        <w:t xml:space="preserve"> .</w:t>
-      </w:r>
-      <w:proofErr w:type="gramEnd"/>
-      <w:r>
-        <w:rPr>
-          <w:rFonts w:ascii="Courier New" w:hAnsi="Courier New"/>
-          <w:sz w:val="20"/>
-        </w:rPr>
-        <w:t xml:space="preserve"> </w:t>
+        <w:t xml:space="preserve">http://www.cogsys.org/journal/submit/ . </w:t>
       </w:r>
     </w:p>
     <w:p>
@@ -3693,32 +3714,15 @@
       <w:r>
         <w:t xml:space="preserve"> D. (2010). </w:t>
       </w:r>
-      <w:proofErr w:type="gramStart"/>
       <w:r>
         <w:rPr>
           <w:i/>
         </w:rPr>
-        <w:t xml:space="preserve">Coordinated execution and goal management in a reactive cognitive </w:t>
-      </w:r>
-      <w:proofErr w:type="spellStart"/>
-      <w:r>
-        <w:rPr>
-          <w:i/>
-        </w:rPr>
-        <w:t>architec-ture</w:t>
-      </w:r>
-      <w:proofErr w:type="spellEnd"/>
-      <w:r>
-        <w:rPr>
-          <w:i/>
-        </w:rPr>
-        <w:t>.</w:t>
-      </w:r>
-      <w:proofErr w:type="gramEnd"/>
+        <w:t>Coordinated execution and goal management in a reactive cognitive architec-ture.</w:t>
+      </w:r>
       <w:r>
         <w:t xml:space="preserve"> </w:t>
       </w:r>
-      <w:proofErr w:type="gramStart"/>
       <w:r>
         <w:t>Doct</w:t>
       </w:r>
@@ -3734,27 +3738,13 @@
       <w:r>
         <w:t>Stanford, CA.</w:t>
       </w:r>
-      <w:proofErr w:type="gramEnd"/>
     </w:p>
     <w:p>
       <w:pPr>
         <w:pStyle w:val="References"/>
       </w:pPr>
-      <w:proofErr w:type="spellStart"/>
-      <w:r>
-        <w:t>Forbus</w:t>
-      </w:r>
-      <w:proofErr w:type="spellEnd"/>
-      <w:r>
-        <w:t xml:space="preserve">, K. D. (1984). </w:t>
-      </w:r>
-      <w:proofErr w:type="gramStart"/>
-      <w:r>
-        <w:t>Qualitative process theory.</w:t>
-      </w:r>
-      <w:proofErr w:type="gramEnd"/>
-      <w:r>
-        <w:t xml:space="preserve"> </w:t>
+      <w:r>
+        <w:t xml:space="preserve">Forbus, K. D. (1984). Qualitative process theory. </w:t>
       </w:r>
       <w:r>
         <w:rPr>
@@ -3763,38 +3753,25 @@
         <w:t>Artificial Intelligence</w:t>
       </w:r>
       <w:r>
-        <w:t>, 24, 85–168.</w:t>
+        <w:t xml:space="preserve">, </w:t>
+      </w:r>
+      <w:r>
+        <w:rPr>
+          <w:i/>
+        </w:rPr>
+        <w:t>24</w:t>
+      </w:r>
+      <w:r>
+        <w:t>, 85–168.</w:t>
       </w:r>
     </w:p>
     <w:p>
       <w:pPr>
         <w:pStyle w:val="References"/>
       </w:pPr>
-      <w:proofErr w:type="gramStart"/>
-      <w:r>
-        <w:t xml:space="preserve">Laird, J. E., </w:t>
-      </w:r>
-      <w:proofErr w:type="spellStart"/>
-      <w:r>
-        <w:t>Rosenbloom</w:t>
-      </w:r>
-      <w:proofErr w:type="spellEnd"/>
-      <w:r>
-        <w:t>, P. S., &amp; Newell, A. (1984).</w:t>
-      </w:r>
-      <w:proofErr w:type="gramEnd"/>
-      <w:r>
-        <w:t xml:space="preserve"> </w:t>
-      </w:r>
-      <w:proofErr w:type="gramStart"/>
-      <w:r>
-        <w:t>Towards chunking as a general learning mechanism.</w:t>
-      </w:r>
-      <w:proofErr w:type="gramEnd"/>
-      <w:r>
-        <w:t xml:space="preserve"> </w:t>
-      </w:r>
-      <w:proofErr w:type="gramStart"/>
+      <w:r>
+        <w:t xml:space="preserve">Laird, J. E., Rosenbloom, P. S., &amp; Newell, A. (1984). Towards chunking as a general learning mechanism. </w:t>
+      </w:r>
       <w:r>
         <w:rPr>
           <w:i/>
@@ -3802,11 +3779,7 @@
         <w:t>Proceedings of the Fourth National Conference on Artificial Intelligence</w:t>
       </w:r>
       <w:r>
-        <w:t xml:space="preserve"> (pp. 188–192).</w:t>
-      </w:r>
-      <w:proofErr w:type="gramEnd"/>
-      <w:r>
-        <w:t xml:space="preserve"> Austin, TX: Morgan Kaufmann.</w:t>
+        <w:t xml:space="preserve"> (pp. 188–192). Austin, TX: Morgan Kaufmann.</w:t>
       </w:r>
     </w:p>
     <w:p>
@@ -3816,7 +3789,6 @@
       <w:r>
         <w:t xml:space="preserve">Newell, A., &amp; Simon, H. A. (1972). </w:t>
       </w:r>
-      <w:proofErr w:type="gramStart"/>
       <w:r>
         <w:rPr>
           <w:i/>
@@ -3824,34 +3796,16 @@
         <w:t>Human problem solving</w:t>
       </w:r>
       <w:r>
-        <w:t>.</w:t>
-      </w:r>
-      <w:proofErr w:type="gramEnd"/>
-      <w:r>
-        <w:t xml:space="preserve"> Englewood Cliffs, NJ: Prentice-Hall.</w:t>
+        <w:t>. Englewood Cliffs, NJ: Prentice-Hall.</w:t>
       </w:r>
     </w:p>
     <w:p>
       <w:pPr>
         <w:pStyle w:val="References"/>
       </w:pPr>
-      <w:proofErr w:type="gramStart"/>
-      <w:r>
-        <w:t xml:space="preserve">Shapiro, D., </w:t>
-      </w:r>
-      <w:proofErr w:type="spellStart"/>
-      <w:r>
-        <w:t>Billman</w:t>
-      </w:r>
-      <w:proofErr w:type="spellEnd"/>
-      <w:r>
-        <w:t>, D., Marker, M., &amp; Langley, P. (2004).</w:t>
-      </w:r>
-      <w:proofErr w:type="gramEnd"/>
-      <w:r>
-        <w:t xml:space="preserve"> </w:t>
-      </w:r>
-      <w:proofErr w:type="gramStart"/>
+      <w:r>
+        <w:t xml:space="preserve">Shapiro, D., Billman, D., Marker, M., &amp; Langley, P. (2004). </w:t>
+      </w:r>
       <w:r>
         <w:rPr>
           <w:i/>
@@ -3859,11 +3813,7 @@
         <w:t>A human-centered approach to monitoring complex dynamic systems</w:t>
       </w:r>
       <w:r>
-        <w:t xml:space="preserve"> (Technical Report).</w:t>
-      </w:r>
-      <w:proofErr w:type="gramEnd"/>
-      <w:r>
-        <w:t xml:space="preserve"> Institute for the Study of Learning and Expertise, Palo Alto, CA.</w:t>
+        <w:t xml:space="preserve"> (Technical Report). Institute for the Study of Learning and Expertise, Palo Alto, CA.</w:t>
       </w:r>
     </w:p>
     <w:p>
@@ -3873,17 +3823,8 @@
           <w:i/>
         </w:rPr>
       </w:pPr>
-      <w:proofErr w:type="spellStart"/>
-      <w:r>
-        <w:t>Shrager</w:t>
-      </w:r>
-      <w:proofErr w:type="spellEnd"/>
-      <w:r>
-        <w:t>, J., &amp; Langley, P. (Eds.) (1990)</w:t>
-      </w:r>
-      <w:proofErr w:type="gramStart"/>
-      <w:r>
-        <w:t xml:space="preserve">. </w:t>
+      <w:r>
+        <w:t xml:space="preserve">Shrager, J., &amp; Langley, P. (Eds.) (1990). </w:t>
       </w:r>
       <w:r>
         <w:rPr>
@@ -3904,32 +3845,15 @@
         <w:t>formation</w:t>
       </w:r>
       <w:r>
-        <w:t>.</w:t>
-      </w:r>
-      <w:proofErr w:type="gramEnd"/>
-      <w:r>
-        <w:t xml:space="preserve"> San Mateo, CA: Morgan Kaufmann.</w:t>
+        <w:t>. San Mateo, CA: Morgan Kaufmann.</w:t>
       </w:r>
     </w:p>
     <w:p>
       <w:pPr>
         <w:pStyle w:val="References"/>
       </w:pPr>
-      <w:proofErr w:type="spellStart"/>
-      <w:r>
-        <w:t>VanLehn</w:t>
-      </w:r>
-      <w:proofErr w:type="spellEnd"/>
-      <w:r>
-        <w:t xml:space="preserve">, K. (1989). </w:t>
-      </w:r>
-      <w:proofErr w:type="gramStart"/>
-      <w:r>
-        <w:t>Problem solving and cognitive skill acquisition.</w:t>
-      </w:r>
-      <w:proofErr w:type="gramEnd"/>
-      <w:r>
-        <w:t xml:space="preserve"> In M. I. Posner (Ed.), </w:t>
+      <w:r>
+        <w:t xml:space="preserve">VanLehn, K. (1989). Problem solving and cognitive skill acquisition. In M. I. Posner (Ed.), </w:t>
       </w:r>
       <w:r>
         <w:rPr>
@@ -3954,15 +3878,15 @@
       </w:r>
     </w:p>
     <w:sectPr>
-      <w:headerReference w:type="even" r:id="rId11"/>
-      <w:headerReference w:type="default" r:id="rId12"/>
-      <w:footerReference w:type="even" r:id="rId13"/>
-      <w:footerReference w:type="default" r:id="rId14"/>
-      <w:headerReference w:type="first" r:id="rId15"/>
-      <w:footerReference w:type="first" r:id="rId16"/>
+      <w:headerReference w:type="even" r:id="rId10"/>
+      <w:headerReference w:type="default" r:id="rId11"/>
+      <w:footerReference w:type="even" r:id="rId12"/>
+      <w:footerReference w:type="default" r:id="rId13"/>
+      <w:headerReference w:type="first" r:id="rId14"/>
+      <w:footerReference w:type="first" r:id="rId15"/>
       <w:type w:val="continuous"/>
-      <w:pgSz w:w="12240" w:h="15840"/>
-      <w:pgMar w:top="2232" w:right="1800" w:bottom="2160" w:left="1800" w:header="1152" w:footer="1397" w:gutter="0"/>
+      <w:pgSz w:w="12240" w:h="15840" w:code="1"/>
+      <w:pgMar w:top="2160" w:right="1800" w:bottom="2160" w:left="1800" w:header="1151" w:footer="1406" w:gutter="0"/>
       <w:pgNumType w:start="1"/>
       <w:cols w:space="540"/>
       <w:titlePg/>
@@ -3973,7 +3897,7 @@
 </file>
 
 <file path=word/endnotes.xml><?xml version="1.0" encoding="utf-8"?>
-<w:endnotes xmlns:wpc="http://schemas.microsoft.com/office/word/2010/wordprocessingCanvas" xmlns:mo="http://schemas.microsoft.com/office/mac/office/2008/main" xmlns:mc="http://schemas.openxmlformats.org/markup-compatibility/2006" xmlns:mv="urn:schemas-microsoft-com:mac:vml" xmlns:o="urn:schemas-microsoft-com:office:office" xmlns:r="http://schemas.openxmlformats.org/officeDocument/2006/relationships" xmlns:m="http://schemas.openxmlformats.org/officeDocument/2006/math" xmlns:v="urn:schemas-microsoft-com:vml" xmlns:wp14="http://schemas.microsoft.com/office/word/2010/wordprocessingDrawing" xmlns:wp="http://schemas.openxmlformats.org/drawingml/2006/wordprocessingDrawing" xmlns:w10="urn:schemas-microsoft-com:office:word" xmlns:w="http://schemas.openxmlformats.org/wordprocessingml/2006/main" xmlns:w14="http://schemas.microsoft.com/office/word/2010/wordml" xmlns:wpg="http://schemas.microsoft.com/office/word/2010/wordprocessingGroup" xmlns:wpi="http://schemas.microsoft.com/office/word/2010/wordprocessingInk" xmlns:wne="http://schemas.microsoft.com/office/word/2006/wordml" xmlns:wps="http://schemas.microsoft.com/office/word/2010/wordprocessingShape" mc:Ignorable="w14 wp14">
+<w:endnotes xmlns:wpc="http://schemas.microsoft.com/office/word/2010/wordprocessingCanvas" xmlns:mc="http://schemas.openxmlformats.org/markup-compatibility/2006" xmlns:o="urn:schemas-microsoft-com:office:office" xmlns:r="http://schemas.openxmlformats.org/officeDocument/2006/relationships" xmlns:m="http://schemas.openxmlformats.org/officeDocument/2006/math" xmlns:v="urn:schemas-microsoft-com:vml" xmlns:wp14="http://schemas.microsoft.com/office/word/2010/wordprocessingDrawing" xmlns:wp="http://schemas.openxmlformats.org/drawingml/2006/wordprocessingDrawing" xmlns:w10="urn:schemas-microsoft-com:office:word" xmlns:w="http://schemas.openxmlformats.org/wordprocessingml/2006/main" xmlns:w14="http://schemas.microsoft.com/office/word/2010/wordml" xmlns:wpg="http://schemas.microsoft.com/office/word/2010/wordprocessingGroup" xmlns:wpi="http://schemas.microsoft.com/office/word/2010/wordprocessingInk" xmlns:wne="http://schemas.microsoft.com/office/word/2006/wordml" xmlns:wps="http://schemas.microsoft.com/office/word/2010/wordprocessingShape" mc:Ignorable="w14 wp14">
   <w:endnote w:type="separator" w:id="-1">
     <w:p>
       <w:r>
@@ -3992,7 +3916,7 @@
 </file>
 
 <file path=word/footer1.xml><?xml version="1.0" encoding="utf-8"?>
-<w:ftr xmlns:wpc="http://schemas.microsoft.com/office/word/2010/wordprocessingCanvas" xmlns:mo="http://schemas.microsoft.com/office/mac/office/2008/main" xmlns:mc="http://schemas.openxmlformats.org/markup-compatibility/2006" xmlns:mv="urn:schemas-microsoft-com:mac:vml" xmlns:o="urn:schemas-microsoft-com:office:office" xmlns:r="http://schemas.openxmlformats.org/officeDocument/2006/relationships" xmlns:m="http://schemas.openxmlformats.org/officeDocument/2006/math" xmlns:v="urn:schemas-microsoft-com:vml" xmlns:wp14="http://schemas.microsoft.com/office/word/2010/wordprocessingDrawing" xmlns:wp="http://schemas.openxmlformats.org/drawingml/2006/wordprocessingDrawing" xmlns:w10="urn:schemas-microsoft-com:office:word" xmlns:w="http://schemas.openxmlformats.org/wordprocessingml/2006/main" xmlns:w14="http://schemas.microsoft.com/office/word/2010/wordml" xmlns:wpg="http://schemas.microsoft.com/office/word/2010/wordprocessingGroup" xmlns:wpi="http://schemas.microsoft.com/office/word/2010/wordprocessingInk" xmlns:wne="http://schemas.microsoft.com/office/word/2006/wordml" xmlns:wps="http://schemas.microsoft.com/office/word/2010/wordprocessingShape" mc:Ignorable="w14 wp14">
+<w:ftr xmlns:wpc="http://schemas.microsoft.com/office/word/2010/wordprocessingCanvas" xmlns:mc="http://schemas.openxmlformats.org/markup-compatibility/2006" xmlns:o="urn:schemas-microsoft-com:office:office" xmlns:r="http://schemas.openxmlformats.org/officeDocument/2006/relationships" xmlns:m="http://schemas.openxmlformats.org/officeDocument/2006/math" xmlns:v="urn:schemas-microsoft-com:vml" xmlns:wp14="http://schemas.microsoft.com/office/word/2010/wordprocessingDrawing" xmlns:wp="http://schemas.openxmlformats.org/drawingml/2006/wordprocessingDrawing" xmlns:w10="urn:schemas-microsoft-com:office:word" xmlns:w="http://schemas.openxmlformats.org/wordprocessingml/2006/main" xmlns:w14="http://schemas.microsoft.com/office/word/2010/wordml" xmlns:wpg="http://schemas.microsoft.com/office/word/2010/wordprocessingGroup" xmlns:wpi="http://schemas.microsoft.com/office/word/2010/wordprocessingInk" xmlns:wne="http://schemas.microsoft.com/office/word/2006/wordml" xmlns:wps="http://schemas.microsoft.com/office/word/2010/wordprocessingShape" mc:Ignorable="w14 wp14">
   <w:p>
     <w:pPr>
       <w:pStyle w:val="Footer"/>
@@ -4024,7 +3948,7 @@
         <w:noProof/>
         <w:sz w:val="20"/>
       </w:rPr>
-      <w:t>2</w:t>
+      <w:t>4</w:t>
     </w:r>
     <w:r>
       <w:rPr>
@@ -4038,7 +3962,7 @@
 </file>
 
 <file path=word/footer2.xml><?xml version="1.0" encoding="utf-8"?>
-<w:ftr xmlns:wpc="http://schemas.microsoft.com/office/word/2010/wordprocessingCanvas" xmlns:mo="http://schemas.microsoft.com/office/mac/office/2008/main" xmlns:mc="http://schemas.openxmlformats.org/markup-compatibility/2006" xmlns:mv="urn:schemas-microsoft-com:mac:vml" xmlns:o="urn:schemas-microsoft-com:office:office" xmlns:r="http://schemas.openxmlformats.org/officeDocument/2006/relationships" xmlns:m="http://schemas.openxmlformats.org/officeDocument/2006/math" xmlns:v="urn:schemas-microsoft-com:vml" xmlns:wp14="http://schemas.microsoft.com/office/word/2010/wordprocessingDrawing" xmlns:wp="http://schemas.openxmlformats.org/drawingml/2006/wordprocessingDrawing" xmlns:w10="urn:schemas-microsoft-com:office:word" xmlns:w="http://schemas.openxmlformats.org/wordprocessingml/2006/main" xmlns:w14="http://schemas.microsoft.com/office/word/2010/wordml" xmlns:wpg="http://schemas.microsoft.com/office/word/2010/wordprocessingGroup" xmlns:wpi="http://schemas.microsoft.com/office/word/2010/wordprocessingInk" xmlns:wne="http://schemas.microsoft.com/office/word/2006/wordml" xmlns:wps="http://schemas.microsoft.com/office/word/2010/wordprocessingShape" mc:Ignorable="w14 wp14">
+<w:ftr xmlns:wpc="http://schemas.microsoft.com/office/word/2010/wordprocessingCanvas" xmlns:mc="http://schemas.openxmlformats.org/markup-compatibility/2006" xmlns:o="urn:schemas-microsoft-com:office:office" xmlns:r="http://schemas.openxmlformats.org/officeDocument/2006/relationships" xmlns:m="http://schemas.openxmlformats.org/officeDocument/2006/math" xmlns:v="urn:schemas-microsoft-com:vml" xmlns:wp14="http://schemas.microsoft.com/office/word/2010/wordprocessingDrawing" xmlns:wp="http://schemas.openxmlformats.org/drawingml/2006/wordprocessingDrawing" xmlns:w10="urn:schemas-microsoft-com:office:word" xmlns:w="http://schemas.openxmlformats.org/wordprocessingml/2006/main" xmlns:w14="http://schemas.microsoft.com/office/word/2010/wordml" xmlns:wpg="http://schemas.microsoft.com/office/word/2010/wordprocessingGroup" xmlns:wpi="http://schemas.microsoft.com/office/word/2010/wordprocessingInk" xmlns:wne="http://schemas.microsoft.com/office/word/2006/wordml" xmlns:wps="http://schemas.microsoft.com/office/word/2010/wordprocessingShape" mc:Ignorable="w14 wp14">
   <w:p>
     <w:pPr>
       <w:pStyle w:val="Footer"/>
@@ -4070,7 +3994,7 @@
         <w:noProof/>
         <w:sz w:val="20"/>
       </w:rPr>
-      <w:t>3</w:t>
+      <w:t>5</w:t>
     </w:r>
     <w:r>
       <w:rPr>
@@ -4084,10 +4008,11 @@
 </file>
 
 <file path=word/footer3.xml><?xml version="1.0" encoding="utf-8"?>
-<w:ftr xmlns:wpc="http://schemas.microsoft.com/office/word/2010/wordprocessingCanvas" xmlns:mo="http://schemas.microsoft.com/office/mac/office/2008/main" xmlns:mc="http://schemas.openxmlformats.org/markup-compatibility/2006" xmlns:mv="urn:schemas-microsoft-com:mac:vml" xmlns:o="urn:schemas-microsoft-com:office:office" xmlns:r="http://schemas.openxmlformats.org/officeDocument/2006/relationships" xmlns:m="http://schemas.openxmlformats.org/officeDocument/2006/math" xmlns:v="urn:schemas-microsoft-com:vml" xmlns:wp14="http://schemas.microsoft.com/office/word/2010/wordprocessingDrawing" xmlns:wp="http://schemas.openxmlformats.org/drawingml/2006/wordprocessingDrawing" xmlns:w10="urn:schemas-microsoft-com:office:word" xmlns:w="http://schemas.openxmlformats.org/wordprocessingml/2006/main" xmlns:w14="http://schemas.microsoft.com/office/word/2010/wordml" xmlns:wpg="http://schemas.microsoft.com/office/word/2010/wordprocessingGroup" xmlns:wpi="http://schemas.microsoft.com/office/word/2010/wordprocessingInk" xmlns:wne="http://schemas.microsoft.com/office/word/2006/wordml" xmlns:wps="http://schemas.microsoft.com/office/word/2010/wordprocessingShape" mc:Ignorable="w14 wp14">
+<w:ftr xmlns:wpc="http://schemas.microsoft.com/office/word/2010/wordprocessingCanvas" xmlns:mc="http://schemas.openxmlformats.org/markup-compatibility/2006" xmlns:o="urn:schemas-microsoft-com:office:office" xmlns:r="http://schemas.openxmlformats.org/officeDocument/2006/relationships" xmlns:m="http://schemas.openxmlformats.org/officeDocument/2006/math" xmlns:v="urn:schemas-microsoft-com:vml" xmlns:wp14="http://schemas.microsoft.com/office/word/2010/wordprocessingDrawing" xmlns:wp="http://schemas.openxmlformats.org/drawingml/2006/wordprocessingDrawing" xmlns:w10="urn:schemas-microsoft-com:office:word" xmlns:w="http://schemas.openxmlformats.org/wordprocessingml/2006/main" xmlns:w14="http://schemas.microsoft.com/office/word/2010/wordml" xmlns:wpg="http://schemas.microsoft.com/office/word/2010/wordprocessingGroup" xmlns:wpi="http://schemas.microsoft.com/office/word/2010/wordprocessingInk" xmlns:wne="http://schemas.microsoft.com/office/word/2006/wordml" xmlns:wps="http://schemas.microsoft.com/office/word/2010/wordprocessingShape" mc:Ignorable="w14 wp14">
   <w:p>
     <w:pPr>
       <w:pStyle w:val="ACSFooter"/>
+      <w:spacing w:before="100" w:beforeAutospacing="1"/>
     </w:pPr>
     <w:r>
       <w:t>© 2012 Cognitive Systems Foundation. All rights reserved.</w:t>
@@ -4097,7 +4022,7 @@
 </file>
 
 <file path=word/footnotes.xml><?xml version="1.0" encoding="utf-8"?>
-<w:footnotes xmlns:wpc="http://schemas.microsoft.com/office/word/2010/wordprocessingCanvas" xmlns:mo="http://schemas.microsoft.com/office/mac/office/2008/main" xmlns:mc="http://schemas.openxmlformats.org/markup-compatibility/2006" xmlns:mv="urn:schemas-microsoft-com:mac:vml" xmlns:o="urn:schemas-microsoft-com:office:office" xmlns:r="http://schemas.openxmlformats.org/officeDocument/2006/relationships" xmlns:m="http://schemas.openxmlformats.org/officeDocument/2006/math" xmlns:v="urn:schemas-microsoft-com:vml" xmlns:wp14="http://schemas.microsoft.com/office/word/2010/wordprocessingDrawing" xmlns:wp="http://schemas.openxmlformats.org/drawingml/2006/wordprocessingDrawing" xmlns:w10="urn:schemas-microsoft-com:office:word" xmlns:w="http://schemas.openxmlformats.org/wordprocessingml/2006/main" xmlns:w14="http://schemas.microsoft.com/office/word/2010/wordml" xmlns:wpg="http://schemas.microsoft.com/office/word/2010/wordprocessingGroup" xmlns:wpi="http://schemas.microsoft.com/office/word/2010/wordprocessingInk" xmlns:wne="http://schemas.microsoft.com/office/word/2006/wordml" xmlns:wps="http://schemas.microsoft.com/office/word/2010/wordprocessingShape" mc:Ignorable="w14 wp14">
+<w:footnotes xmlns:wpc="http://schemas.microsoft.com/office/word/2010/wordprocessingCanvas" xmlns:mc="http://schemas.openxmlformats.org/markup-compatibility/2006" xmlns:o="urn:schemas-microsoft-com:office:office" xmlns:r="http://schemas.openxmlformats.org/officeDocument/2006/relationships" xmlns:m="http://schemas.openxmlformats.org/officeDocument/2006/math" xmlns:v="urn:schemas-microsoft-com:vml" xmlns:wp14="http://schemas.microsoft.com/office/word/2010/wordprocessingDrawing" xmlns:wp="http://schemas.openxmlformats.org/drawingml/2006/wordprocessingDrawing" xmlns:w10="urn:schemas-microsoft-com:office:word" xmlns:w="http://schemas.openxmlformats.org/wordprocessingml/2006/main" xmlns:w14="http://schemas.microsoft.com/office/word/2010/wordml" xmlns:wpg="http://schemas.microsoft.com/office/word/2010/wordprocessingGroup" xmlns:wpi="http://schemas.microsoft.com/office/word/2010/wordprocessingInk" xmlns:wne="http://schemas.microsoft.com/office/word/2006/wordml" xmlns:wps="http://schemas.microsoft.com/office/word/2010/wordprocessingShape" mc:Ignorable="w14 wp14">
   <w:footnote w:type="separator" w:id="-1">
     <w:p>
       <w:r>
@@ -4154,7 +4079,7 @@
 </file>
 
 <file path=word/header1.xml><?xml version="1.0" encoding="utf-8"?>
-<w:hdr xmlns:wpc="http://schemas.microsoft.com/office/word/2010/wordprocessingCanvas" xmlns:mo="http://schemas.microsoft.com/office/mac/office/2008/main" xmlns:mc="http://schemas.openxmlformats.org/markup-compatibility/2006" xmlns:mv="urn:schemas-microsoft-com:mac:vml" xmlns:o="urn:schemas-microsoft-com:office:office" xmlns:r="http://schemas.openxmlformats.org/officeDocument/2006/relationships" xmlns:m="http://schemas.openxmlformats.org/officeDocument/2006/math" xmlns:v="urn:schemas-microsoft-com:vml" xmlns:wp14="http://schemas.microsoft.com/office/word/2010/wordprocessingDrawing" xmlns:wp="http://schemas.openxmlformats.org/drawingml/2006/wordprocessingDrawing" xmlns:w10="urn:schemas-microsoft-com:office:word" xmlns:w="http://schemas.openxmlformats.org/wordprocessingml/2006/main" xmlns:w14="http://schemas.microsoft.com/office/word/2010/wordml" xmlns:wpg="http://schemas.microsoft.com/office/word/2010/wordprocessingGroup" xmlns:wpi="http://schemas.microsoft.com/office/word/2010/wordprocessingInk" xmlns:wne="http://schemas.microsoft.com/office/word/2006/wordml" xmlns:wps="http://schemas.microsoft.com/office/word/2010/wordprocessingShape" mc:Ignorable="w14 wp14">
+<w:hdr xmlns:wpc="http://schemas.microsoft.com/office/word/2010/wordprocessingCanvas" xmlns:mc="http://schemas.openxmlformats.org/markup-compatibility/2006" xmlns:o="urn:schemas-microsoft-com:office:office" xmlns:r="http://schemas.openxmlformats.org/officeDocument/2006/relationships" xmlns:m="http://schemas.openxmlformats.org/officeDocument/2006/math" xmlns:v="urn:schemas-microsoft-com:vml" xmlns:wp14="http://schemas.microsoft.com/office/word/2010/wordprocessingDrawing" xmlns:wp="http://schemas.openxmlformats.org/drawingml/2006/wordprocessingDrawing" xmlns:w10="urn:schemas-microsoft-com:office:word" xmlns:w="http://schemas.openxmlformats.org/wordprocessingml/2006/main" xmlns:w14="http://schemas.microsoft.com/office/word/2010/wordml" xmlns:wpg="http://schemas.microsoft.com/office/word/2010/wordprocessingGroup" xmlns:wpi="http://schemas.microsoft.com/office/word/2010/wordprocessingInk" xmlns:wne="http://schemas.microsoft.com/office/word/2006/wordml" xmlns:wps="http://schemas.microsoft.com/office/word/2010/wordprocessingShape" mc:Ignorable="w14 wp14">
   <w:p>
     <w:pPr>
       <w:pStyle w:val="Header"/>
@@ -4173,7 +4098,7 @@
 </file>
 
 <file path=word/header2.xml><?xml version="1.0" encoding="utf-8"?>
-<w:hdr xmlns:wpc="http://schemas.microsoft.com/office/word/2010/wordprocessingCanvas" xmlns:mo="http://schemas.microsoft.com/office/mac/office/2008/main" xmlns:mc="http://schemas.openxmlformats.org/markup-compatibility/2006" xmlns:mv="urn:schemas-microsoft-com:mac:vml" xmlns:o="urn:schemas-microsoft-com:office:office" xmlns:r="http://schemas.openxmlformats.org/officeDocument/2006/relationships" xmlns:m="http://schemas.openxmlformats.org/officeDocument/2006/math" xmlns:v="urn:schemas-microsoft-com:vml" xmlns:wp14="http://schemas.microsoft.com/office/word/2010/wordprocessingDrawing" xmlns:wp="http://schemas.openxmlformats.org/drawingml/2006/wordprocessingDrawing" xmlns:w10="urn:schemas-microsoft-com:office:word" xmlns:w="http://schemas.openxmlformats.org/wordprocessingml/2006/main" xmlns:w14="http://schemas.microsoft.com/office/word/2010/wordml" xmlns:wpg="http://schemas.microsoft.com/office/word/2010/wordprocessingGroup" xmlns:wpi="http://schemas.microsoft.com/office/word/2010/wordprocessingInk" xmlns:wne="http://schemas.microsoft.com/office/word/2006/wordml" xmlns:wps="http://schemas.microsoft.com/office/word/2010/wordprocessingShape" mc:Ignorable="w14 wp14">
+<w:hdr xmlns:wpc="http://schemas.microsoft.com/office/word/2010/wordprocessingCanvas" xmlns:mc="http://schemas.openxmlformats.org/markup-compatibility/2006" xmlns:o="urn:schemas-microsoft-com:office:office" xmlns:r="http://schemas.openxmlformats.org/officeDocument/2006/relationships" xmlns:m="http://schemas.openxmlformats.org/officeDocument/2006/math" xmlns:v="urn:schemas-microsoft-com:vml" xmlns:wp14="http://schemas.microsoft.com/office/word/2010/wordprocessingDrawing" xmlns:wp="http://schemas.openxmlformats.org/drawingml/2006/wordprocessingDrawing" xmlns:w10="urn:schemas-microsoft-com:office:word" xmlns:w="http://schemas.openxmlformats.org/wordprocessingml/2006/main" xmlns:w14="http://schemas.microsoft.com/office/word/2010/wordml" xmlns:wpg="http://schemas.microsoft.com/office/word/2010/wordprocessingGroup" xmlns:wpi="http://schemas.microsoft.com/office/word/2010/wordprocessingInk" xmlns:wne="http://schemas.microsoft.com/office/word/2006/wordml" xmlns:wps="http://schemas.microsoft.com/office/word/2010/wordprocessingShape" mc:Ignorable="w14 wp14">
   <w:p>
     <w:pPr>
       <w:pStyle w:val="Header"/>
@@ -4195,7 +4120,7 @@
 </file>
 
 <file path=word/header3.xml><?xml version="1.0" encoding="utf-8"?>
-<w:hdr xmlns:wpc="http://schemas.microsoft.com/office/word/2010/wordprocessingCanvas" xmlns:mo="http://schemas.microsoft.com/office/mac/office/2008/main" xmlns:mc="http://schemas.openxmlformats.org/markup-compatibility/2006" xmlns:mv="urn:schemas-microsoft-com:mac:vml" xmlns:o="urn:schemas-microsoft-com:office:office" xmlns:r="http://schemas.openxmlformats.org/officeDocument/2006/relationships" xmlns:m="http://schemas.openxmlformats.org/officeDocument/2006/math" xmlns:v="urn:schemas-microsoft-com:vml" xmlns:wp14="http://schemas.microsoft.com/office/word/2010/wordprocessingDrawing" xmlns:wp="http://schemas.openxmlformats.org/drawingml/2006/wordprocessingDrawing" xmlns:w10="urn:schemas-microsoft-com:office:word" xmlns:w="http://schemas.openxmlformats.org/wordprocessingml/2006/main" xmlns:w14="http://schemas.microsoft.com/office/word/2010/wordml" xmlns:wpg="http://schemas.microsoft.com/office/word/2010/wordprocessingGroup" xmlns:wpi="http://schemas.microsoft.com/office/word/2010/wordprocessingInk" xmlns:wne="http://schemas.microsoft.com/office/word/2006/wordml" xmlns:wps="http://schemas.microsoft.com/office/word/2010/wordprocessingShape" mc:Ignorable="w14 wp14">
+<w:hdr xmlns:wpc="http://schemas.microsoft.com/office/word/2010/wordprocessingCanvas" xmlns:mc="http://schemas.openxmlformats.org/markup-compatibility/2006" xmlns:o="urn:schemas-microsoft-com:office:office" xmlns:r="http://schemas.openxmlformats.org/officeDocument/2006/relationships" xmlns:m="http://schemas.openxmlformats.org/officeDocument/2006/math" xmlns:v="urn:schemas-microsoft-com:vml" xmlns:wp14="http://schemas.microsoft.com/office/word/2010/wordprocessingDrawing" xmlns:wp="http://schemas.openxmlformats.org/drawingml/2006/wordprocessingDrawing" xmlns:w10="urn:schemas-microsoft-com:office:word" xmlns:w="http://schemas.openxmlformats.org/wordprocessingml/2006/main" xmlns:w14="http://schemas.microsoft.com/office/word/2010/wordml" xmlns:wpg="http://schemas.microsoft.com/office/word/2010/wordprocessingGroup" xmlns:wpi="http://schemas.microsoft.com/office/word/2010/wordprocessingInk" xmlns:wne="http://schemas.microsoft.com/office/word/2006/wordml" xmlns:wps="http://schemas.microsoft.com/office/word/2010/wordprocessingShape" mc:Ignorable="w14 wp14">
   <w:tbl>
     <w:tblPr>
       <w:tblW w:w="0" w:type="auto"/>
@@ -4220,7 +4145,16 @@
             <w:pStyle w:val="ACSHeader"/>
           </w:pPr>
           <w:r>
-            <w:t>Advances in Cognitive Systems 1 (2012) 1–6</w:t>
+            <w:t>Advances i</w:t>
+          </w:r>
+          <w:r>
+            <w:t>n Cognitive Systems 1 (2012)</w:t>
+          </w:r>
+          <w:r>
+            <w:t xml:space="preserve"> 1–</w:t>
+          </w:r>
+          <w:r>
+            <w:t>18</w:t>
           </w:r>
         </w:p>
       </w:tc>
@@ -4235,7 +4169,19 @@
             <w:jc w:val="right"/>
           </w:pPr>
           <w:r>
-            <w:t>Submitted 11/2011; published 8/2012</w:t>
+            <w:t xml:space="preserve">Submitted </w:t>
+          </w:r>
+          <w:r>
+            <w:t>9</w:t>
+          </w:r>
+          <w:r>
+            <w:t>/201</w:t>
+          </w:r>
+          <w:r>
+            <w:t>2; published 12</w:t>
+          </w:r>
+          <w:r>
+            <w:t>/2012</w:t>
           </w:r>
         </w:p>
       </w:tc>
@@ -4260,7 +4206,7 @@
 </file>
 
 <file path=word/numbering.xml><?xml version="1.0" encoding="utf-8"?>
-<w:numbering xmlns:wpc="http://schemas.microsoft.com/office/word/2010/wordprocessingCanvas" xmlns:mo="http://schemas.microsoft.com/office/mac/office/2008/main" xmlns:mc="http://schemas.openxmlformats.org/markup-compatibility/2006" xmlns:mv="urn:schemas-microsoft-com:mac:vml" xmlns:o="urn:schemas-microsoft-com:office:office" xmlns:r="http://schemas.openxmlformats.org/officeDocument/2006/relationships" xmlns:m="http://schemas.openxmlformats.org/officeDocument/2006/math" xmlns:v="urn:schemas-microsoft-com:vml" xmlns:wp14="http://schemas.microsoft.com/office/word/2010/wordprocessingDrawing" xmlns:wp="http://schemas.openxmlformats.org/drawingml/2006/wordprocessingDrawing" xmlns:w10="urn:schemas-microsoft-com:office:word" xmlns:w="http://schemas.openxmlformats.org/wordprocessingml/2006/main" xmlns:w14="http://schemas.microsoft.com/office/word/2010/wordml" xmlns:wpg="http://schemas.microsoft.com/office/word/2010/wordprocessingGroup" xmlns:wpi="http://schemas.microsoft.com/office/word/2010/wordprocessingInk" xmlns:wne="http://schemas.microsoft.com/office/word/2006/wordml" xmlns:wps="http://schemas.microsoft.com/office/word/2010/wordprocessingShape" mc:Ignorable="w14 wp14">
+<w:numbering xmlns:wpc="http://schemas.microsoft.com/office/word/2010/wordprocessingCanvas" xmlns:mc="http://schemas.openxmlformats.org/markup-compatibility/2006" xmlns:o="urn:schemas-microsoft-com:office:office" xmlns:r="http://schemas.openxmlformats.org/officeDocument/2006/relationships" xmlns:m="http://schemas.openxmlformats.org/officeDocument/2006/math" xmlns:v="urn:schemas-microsoft-com:vml" xmlns:wp14="http://schemas.microsoft.com/office/word/2010/wordprocessingDrawing" xmlns:wp="http://schemas.openxmlformats.org/drawingml/2006/wordprocessingDrawing" xmlns:w10="urn:schemas-microsoft-com:office:word" xmlns:w="http://schemas.openxmlformats.org/wordprocessingml/2006/main" xmlns:w14="http://schemas.microsoft.com/office/word/2010/wordml" xmlns:wpg="http://schemas.microsoft.com/office/word/2010/wordprocessingGroup" xmlns:wpi="http://schemas.microsoft.com/office/word/2010/wordprocessingInk" xmlns:wne="http://schemas.microsoft.com/office/word/2006/wordml" xmlns:wps="http://schemas.microsoft.com/office/word/2010/wordprocessingShape" mc:Ignorable="w14 wp14">
   <w:abstractNum w:abstractNumId="0">
     <w:nsid w:val="033C3CE5"/>
     <w:multiLevelType w:val="multilevel"/>
@@ -7756,7 +7702,7 @@
     </w:rPrDefault>
     <w:pPrDefault/>
   </w:docDefaults>
-  <w:latentStyles w:defLockedState="0" w:defUIPriority="99" w:defSemiHidden="1" w:defUnhideWhenUsed="1" w:defQFormat="0" w:count="276">
+  <w:latentStyles w:defLockedState="0" w:defUIPriority="99" w:defSemiHidden="1" w:defUnhideWhenUsed="1" w:defQFormat="0" w:count="267">
     <w:lsdException w:name="Normal" w:semiHidden="0" w:uiPriority="0" w:unhideWhenUsed="0" w:qFormat="1"/>
     <w:lsdException w:name="heading 1" w:semiHidden="0" w:uiPriority="9" w:unhideWhenUsed="0" w:qFormat="1"/>
     <w:lsdException w:name="heading 2" w:uiPriority="9" w:qFormat="1"/>
@@ -8580,7 +8526,7 @@
 </file>
 
 <file path=word/stylesWithEffects.xml><?xml version="1.0" encoding="utf-8"?>
-<w:styles xmlns:wpc="http://schemas.microsoft.com/office/word/2010/wordprocessingCanvas" xmlns:mo="http://schemas.microsoft.com/office/mac/office/2008/main" xmlns:mc="http://schemas.openxmlformats.org/markup-compatibility/2006" xmlns:mv="urn:schemas-microsoft-com:mac:vml" xmlns:o="urn:schemas-microsoft-com:office:office" xmlns:r="http://schemas.openxmlformats.org/officeDocument/2006/relationships" xmlns:m="http://schemas.openxmlformats.org/officeDocument/2006/math" xmlns:v="urn:schemas-microsoft-com:vml" xmlns:wp14="http://schemas.microsoft.com/office/word/2010/wordprocessingDrawing" xmlns:wp="http://schemas.openxmlformats.org/drawingml/2006/wordprocessingDrawing" xmlns:w10="urn:schemas-microsoft-com:office:word" xmlns:w="http://schemas.openxmlformats.org/wordprocessingml/2006/main" xmlns:w14="http://schemas.microsoft.com/office/word/2010/wordml" xmlns:wpg="http://schemas.microsoft.com/office/word/2010/wordprocessingGroup" xmlns:wpi="http://schemas.microsoft.com/office/word/2010/wordprocessingInk" xmlns:wne="http://schemas.microsoft.com/office/word/2006/wordml" xmlns:wps="http://schemas.microsoft.com/office/word/2010/wordprocessingShape" mc:Ignorable="w14 wp14">
+<w:styles xmlns:wpc="http://schemas.microsoft.com/office/word/2010/wordprocessingCanvas" xmlns:mc="http://schemas.openxmlformats.org/markup-compatibility/2006" xmlns:o="urn:schemas-microsoft-com:office:office" xmlns:r="http://schemas.openxmlformats.org/officeDocument/2006/relationships" xmlns:m="http://schemas.openxmlformats.org/officeDocument/2006/math" xmlns:v="urn:schemas-microsoft-com:vml" xmlns:wp14="http://schemas.microsoft.com/office/word/2010/wordprocessingDrawing" xmlns:wp="http://schemas.openxmlformats.org/drawingml/2006/wordprocessingDrawing" xmlns:w10="urn:schemas-microsoft-com:office:word" xmlns:w="http://schemas.openxmlformats.org/wordprocessingml/2006/main" xmlns:w14="http://schemas.microsoft.com/office/word/2010/wordml" xmlns:wpg="http://schemas.microsoft.com/office/word/2010/wordprocessingGroup" xmlns:wpi="http://schemas.microsoft.com/office/word/2010/wordprocessingInk" xmlns:wne="http://schemas.microsoft.com/office/word/2006/wordml" xmlns:wps="http://schemas.microsoft.com/office/word/2010/wordprocessingShape" mc:Ignorable="w14 wp14">
   <w:docDefaults>
     <w:rPrDefault>
       <w:rPr>
@@ -8590,7 +8536,7 @@
     </w:rPrDefault>
     <w:pPrDefault/>
   </w:docDefaults>
-  <w:latentStyles w:defLockedState="0" w:defUIPriority="99" w:defSemiHidden="1" w:defUnhideWhenUsed="1" w:defQFormat="0" w:count="276">
+  <w:latentStyles w:defLockedState="0" w:defUIPriority="99" w:defSemiHidden="1" w:defUnhideWhenUsed="1" w:defQFormat="0" w:count="267">
     <w:lsdException w:name="Normal" w:semiHidden="0" w:uiPriority="0" w:unhideWhenUsed="0" w:qFormat="1"/>
     <w:lsdException w:name="heading 1" w:semiHidden="0" w:uiPriority="9" w:unhideWhenUsed="0" w:qFormat="1"/>
     <w:lsdException w:name="heading 2" w:uiPriority="9" w:qFormat="1"/>

</xml_diff>